<commit_message>
Implement edit blog functionality
</commit_message>
<xml_diff>
--- a/Documentation/Project Report Index Template.docx
+++ b/Documentation/Project Report Index Template.docx
@@ -711,29 +711,25 @@
     <w:p>
       <w:pPr>
         <w:pStyle w:val="BodyText"/>
+        <w:spacing w:before="70"/>
         <w:rPr>
           <w:b/>
           <w:sz w:val="20"/>
         </w:rPr>
-      </w:pPr>
-    </w:p>
-    <w:p>
-      <w:pPr>
-        <w:pStyle w:val="BodyText"/>
-        <w:rPr>
-          <w:b/>
-          <w:sz w:val="20"/>
-        </w:rPr>
-      </w:pPr>
-    </w:p>
-    <w:p>
-      <w:pPr>
-        <w:pStyle w:val="BodyText"/>
-        <w:spacing w:before="70"/>
-        <w:rPr>
-          <w:b/>
-          <w:sz w:val="20"/>
-        </w:rPr>
+        <w:sectPr>
+          <w:footerReference w:type="default" r:id="rId9"/>
+          <w:type w:val="continuous"/>
+          <w:pgSz w:w="11910" w:h="16840"/>
+          <w:pgMar w:top="1320" w:right="283" w:bottom="280" w:left="283" w:header="0" w:footer="283" w:gutter="0"/>
+          <w:pgBorders w:offsetFrom="page">
+            <w:top w:val="single" w:sz="4" w:space="24" w:color="000000"/>
+            <w:left w:val="single" w:sz="4" w:space="24" w:color="000000"/>
+            <w:bottom w:val="single" w:sz="4" w:space="24" w:color="000000"/>
+            <w:right w:val="single" w:sz="4" w:space="24" w:color="000000"/>
+          </w:pgBorders>
+          <w:cols w:space="720"/>
+          <w:docGrid w:linePitch="299"/>
+        </w:sectPr>
       </w:pPr>
       <w:r>
         <w:rPr>
@@ -824,27 +820,6 @@
           </mc:Fallback>
         </mc:AlternateContent>
       </w:r>
-    </w:p>
-    <w:p>
-      <w:pPr>
-        <w:pStyle w:val="BodyText"/>
-        <w:rPr>
-          <w:b/>
-          <w:sz w:val="20"/>
-        </w:rPr>
-        <w:sectPr>
-          <w:type w:val="continuous"/>
-          <w:pgSz w:w="11910" w:h="16840"/>
-          <w:pgMar w:top="1320" w:right="283" w:bottom="280" w:left="283" w:header="720" w:footer="720" w:gutter="0"/>
-          <w:pgBorders w:offsetFrom="page">
-            <w:top w:val="single" w:sz="4" w:space="24" w:color="000000"/>
-            <w:left w:val="single" w:sz="4" w:space="24" w:color="000000"/>
-            <w:bottom w:val="single" w:sz="4" w:space="24" w:color="000000"/>
-            <w:right w:val="single" w:sz="4" w:space="24" w:color="000000"/>
-          </w:pgBorders>
-          <w:cols w:space="720"/>
-        </w:sectPr>
-      </w:pPr>
     </w:p>
     <w:p>
       <w:pPr>
@@ -1065,7 +1040,7 @@
                     <pic:cNvPicPr/>
                   </pic:nvPicPr>
                   <pic:blipFill>
-                    <a:blip r:embed="rId9" cstate="print"/>
+                    <a:blip r:embed="rId10" cstate="print"/>
                     <a:stretch>
                       <a:fillRect/>
                     </a:stretch>
@@ -1095,7 +1070,7 @@
         <w:t xml:space="preserve"> </w:t>
       </w:r>
       <w:r>
-        <w:t>-----</w:t>
+        <w:t>24</w:t>
       </w:r>
       <w:r>
         <w:rPr>
@@ -1105,9 +1080,9 @@
       </w:r>
       <w:r>
         <w:rPr>
-          <w:b w:val="0"/>
-        </w:rPr>
-        <w:tab/>
+          <w:bCs w:val="0"/>
+        </w:rPr>
+        <w:t>December</w:t>
       </w:r>
       <w:r>
         <w:rPr>
@@ -1817,29 +1792,22 @@
     <w:p>
       <w:pPr>
         <w:pStyle w:val="BodyText"/>
+        <w:spacing w:before="140"/>
         <w:rPr>
           <w:b/>
           <w:sz w:val="20"/>
         </w:rPr>
-      </w:pPr>
-    </w:p>
-    <w:p>
-      <w:pPr>
-        <w:pStyle w:val="BodyText"/>
-        <w:rPr>
-          <w:b/>
-          <w:sz w:val="20"/>
-        </w:rPr>
-      </w:pPr>
-    </w:p>
-    <w:p>
-      <w:pPr>
-        <w:pStyle w:val="BodyText"/>
-        <w:spacing w:before="140"/>
-        <w:rPr>
-          <w:b/>
-          <w:sz w:val="20"/>
-        </w:rPr>
+        <w:sectPr>
+          <w:pgSz w:w="11910" w:h="16840"/>
+          <w:pgMar w:top="440" w:right="283" w:bottom="280" w:left="283" w:header="720" w:footer="720" w:gutter="0"/>
+          <w:pgBorders w:offsetFrom="page">
+            <w:top w:val="single" w:sz="4" w:space="24" w:color="000000"/>
+            <w:left w:val="single" w:sz="4" w:space="24" w:color="000000"/>
+            <w:bottom w:val="single" w:sz="4" w:space="24" w:color="000000"/>
+            <w:right w:val="single" w:sz="4" w:space="24" w:color="000000"/>
+          </w:pgBorders>
+          <w:cols w:space="720"/>
+        </w:sectPr>
       </w:pPr>
       <w:r>
         <w:rPr>
@@ -1933,26 +1901,6 @@
     </w:p>
     <w:p>
       <w:pPr>
-        <w:pStyle w:val="BodyText"/>
-        <w:rPr>
-          <w:b/>
-          <w:sz w:val="20"/>
-        </w:rPr>
-        <w:sectPr>
-          <w:pgSz w:w="11910" w:h="16840"/>
-          <w:pgMar w:top="440" w:right="283" w:bottom="280" w:left="283" w:header="720" w:footer="720" w:gutter="0"/>
-          <w:pgBorders w:offsetFrom="page">
-            <w:top w:val="single" w:sz="4" w:space="24" w:color="000000"/>
-            <w:left w:val="single" w:sz="4" w:space="24" w:color="000000"/>
-            <w:bottom w:val="single" w:sz="4" w:space="24" w:color="000000"/>
-            <w:right w:val="single" w:sz="4" w:space="24" w:color="000000"/>
-          </w:pgBorders>
-          <w:cols w:space="720"/>
-        </w:sectPr>
-      </w:pPr>
-    </w:p>
-    <w:p>
-      <w:pPr>
         <w:pStyle w:val="Heading1"/>
         <w:spacing w:before="66"/>
         <w:ind w:left="0" w:firstLine="0"/>
@@ -2721,152 +2669,7 @@
     <w:p>
       <w:pPr>
         <w:pStyle w:val="BodyText"/>
-        <w:spacing w:line="276" w:lineRule="auto"/>
-        <w:rPr>
-          <w:sz w:val="20"/>
-        </w:rPr>
-      </w:pPr>
-    </w:p>
-    <w:p>
-      <w:pPr>
-        <w:pStyle w:val="BodyText"/>
-        <w:rPr>
-          <w:sz w:val="20"/>
-        </w:rPr>
-      </w:pPr>
-    </w:p>
-    <w:p>
-      <w:pPr>
-        <w:pStyle w:val="BodyText"/>
-        <w:rPr>
-          <w:sz w:val="20"/>
-        </w:rPr>
-      </w:pPr>
-    </w:p>
-    <w:p>
-      <w:pPr>
-        <w:pStyle w:val="BodyText"/>
-        <w:rPr>
-          <w:sz w:val="20"/>
-        </w:rPr>
-      </w:pPr>
-    </w:p>
-    <w:p>
-      <w:pPr>
-        <w:pStyle w:val="BodyText"/>
-        <w:rPr>
-          <w:sz w:val="20"/>
-        </w:rPr>
-      </w:pPr>
-    </w:p>
-    <w:p>
-      <w:pPr>
-        <w:pStyle w:val="BodyText"/>
-        <w:rPr>
-          <w:sz w:val="20"/>
-        </w:rPr>
-      </w:pPr>
-    </w:p>
-    <w:p>
-      <w:pPr>
-        <w:pStyle w:val="BodyText"/>
         <w:spacing w:before="52"/>
-        <w:rPr>
-          <w:sz w:val="20"/>
-        </w:rPr>
-      </w:pPr>
-      <w:r>
-        <w:rPr>
-          <w:noProof/>
-          <w:sz w:val="20"/>
-          <w:lang w:val="en-IN" w:eastAsia="en-IN" w:bidi="hi-IN"/>
-        </w:rPr>
-        <mc:AlternateContent>
-          <mc:Choice Requires="wps">
-            <w:drawing>
-              <wp:anchor distT="0" distB="0" distL="0" distR="0" simplePos="0" relativeHeight="487590400" behindDoc="1" locked="0" layoutInCell="1" allowOverlap="1" wp14:anchorId="3F8245E4" wp14:editId="03C0251B">
-                <wp:simplePos x="0" y="0"/>
-                <wp:positionH relativeFrom="page">
-                  <wp:posOffset>522731</wp:posOffset>
-                </wp:positionH>
-                <wp:positionV relativeFrom="paragraph">
-                  <wp:posOffset>194297</wp:posOffset>
-                </wp:positionV>
-                <wp:extent cx="6518275" cy="6350"/>
-                <wp:effectExtent l="0" t="0" r="0" b="0"/>
-                <wp:wrapTopAndBottom/>
-                <wp:docPr id="8" name="Graphic 8"/>
-                <wp:cNvGraphicFramePr>
-                  <a:graphicFrameLocks xmlns:a="http://schemas.openxmlformats.org/drawingml/2006/main"/>
-                </wp:cNvGraphicFramePr>
-                <a:graphic xmlns:a="http://schemas.openxmlformats.org/drawingml/2006/main">
-                  <a:graphicData uri="http://schemas.microsoft.com/office/word/2010/wordprocessingShape">
-                    <wps:wsp>
-                      <wps:cNvSpPr>
-                        <a:spLocks/>
-                      </wps:cNvSpPr>
-                      <wps:spPr>
-                        <a:xfrm>
-                          <a:off x="0" y="0"/>
-                          <a:ext cx="6518275" cy="6350"/>
-                        </a:xfrm>
-                        <a:custGeom>
-                          <a:avLst/>
-                          <a:gdLst/>
-                          <a:ahLst/>
-                          <a:cxnLst/>
-                          <a:rect l="l" t="t" r="r" b="b"/>
-                          <a:pathLst>
-                            <a:path w="6518275" h="6350">
-                              <a:moveTo>
-                                <a:pt x="6517894" y="0"/>
-                              </a:moveTo>
-                              <a:lnTo>
-                                <a:pt x="0" y="0"/>
-                              </a:lnTo>
-                              <a:lnTo>
-                                <a:pt x="0" y="6095"/>
-                              </a:lnTo>
-                              <a:lnTo>
-                                <a:pt x="6517894" y="6095"/>
-                              </a:lnTo>
-                              <a:lnTo>
-                                <a:pt x="6517894" y="0"/>
-                              </a:lnTo>
-                              <a:close/>
-                            </a:path>
-                          </a:pathLst>
-                        </a:custGeom>
-                        <a:solidFill>
-                          <a:srgbClr val="D9D9D9"/>
-                        </a:solidFill>
-                      </wps:spPr>
-                      <wps:bodyPr wrap="square" lIns="0" tIns="0" rIns="0" bIns="0" rtlCol="0">
-                        <a:prstTxWarp prst="textNoShape">
-                          <a:avLst/>
-                        </a:prstTxWarp>
-                        <a:noAutofit/>
-                      </wps:bodyPr>
-                    </wps:wsp>
-                  </a:graphicData>
-                </a:graphic>
-              </wp:anchor>
-            </w:drawing>
-          </mc:Choice>
-          <mc:Fallback xmlns:w16sdtfl="http://schemas.microsoft.com/office/word/2024/wordml/sdtformatlock" xmlns:w16sdtdh="http://schemas.microsoft.com/office/word/2020/wordml/sdtdatahash" xmlns:w16du="http://schemas.microsoft.com/office/word/2023/wordml/word16du" xmlns:w16="http://schemas.microsoft.com/office/word/2018/wordml" xmlns:w16cid="http://schemas.microsoft.com/office/word/2016/wordml/cid" xmlns:w16cex="http://schemas.microsoft.com/office/word/2018/wordml/cex" xmlns:oel="http://schemas.microsoft.com/office/2019/extlst" xmlns:am3d="http://schemas.microsoft.com/office/drawing/2017/model3d" xmlns:aink="http://schemas.microsoft.com/office/drawing/2016/ink" xmlns:cx8="http://schemas.microsoft.com/office/drawing/2016/5/14/chartex" xmlns:cx7="http://schemas.microsoft.com/office/drawing/2016/5/13/chartex" xmlns:cx6="http://schemas.microsoft.com/office/drawing/2016/5/12/chartex" xmlns:cx5="http://schemas.microsoft.com/office/drawing/2016/5/11/chartex" xmlns:cx4="http://schemas.microsoft.com/office/drawing/2016/5/10/chartex" xmlns:cx3="http://schemas.microsoft.com/office/drawing/2016/5/9/chartex" xmlns:cx2="http://schemas.microsoft.com/office/drawing/2015/10/21/chartex">
-            <w:pict>
-              <v:shape w14:anchorId="7AF9493F" id="Graphic 8" o:spid="_x0000_s1026" style="position:absolute;margin-left:41.15pt;margin-top:15.3pt;width:513.25pt;height:.5pt;z-index:-15726080;visibility:visible;mso-wrap-style:square;mso-wrap-distance-left:0;mso-wrap-distance-top:0;mso-wrap-distance-right:0;mso-wrap-distance-bottom:0;mso-position-horizontal:absolute;mso-position-horizontal-relative:page;mso-position-vertical:absolute;mso-position-vertical-relative:text;v-text-anchor:top" coordsize="6518275,6350" o:gfxdata="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" path="m6517894,l,,,6095r6517894,l6517894,xe" fillcolor="#d9d9d9" stroked="f">
-                <v:path arrowok="t"/>
-                <w10:wrap type="topAndBottom" anchorx="page"/>
-              </v:shape>
-            </w:pict>
-          </mc:Fallback>
-        </mc:AlternateContent>
-      </w:r>
-    </w:p>
-    <w:p>
-      <w:pPr>
-        <w:pStyle w:val="BodyText"/>
         <w:rPr>
           <w:sz w:val="20"/>
         </w:rPr>
@@ -2905,22 +2708,10 @@
         <w:t>INDEX</w:t>
       </w:r>
     </w:p>
-    <w:p>
-      <w:pPr>
-        <w:pStyle w:val="Heading2"/>
-        <w:spacing w:before="68"/>
-        <w:ind w:left="2959" w:right="3077"/>
-        <w:jc w:val="center"/>
-        <w:rPr>
-          <w:sz w:val="72"/>
-          <w:szCs w:val="72"/>
-        </w:rPr>
-      </w:pPr>
-    </w:p>
     <w:tbl>
       <w:tblPr>
+        <w:tblpPr w:leftFromText="180" w:rightFromText="180" w:vertAnchor="text" w:horzAnchor="margin" w:tblpXSpec="center" w:tblpY="426"/>
         <w:tblW w:w="0" w:type="auto"/>
-        <w:tblInd w:w="869" w:type="dxa"/>
         <w:tblBorders>
           <w:top w:val="single" w:sz="4" w:space="0" w:color="000000"/>
           <w:left w:val="single" w:sz="4" w:space="0" w:color="000000"/>
@@ -6469,59 +6260,24 @@
     </w:tbl>
     <w:p>
       <w:pPr>
-        <w:pStyle w:val="BodyText"/>
-        <w:ind w:left="720"/>
-        <w:rPr>
-          <w:b/>
-          <w:sz w:val="20"/>
-        </w:rPr>
-      </w:pPr>
-    </w:p>
-    <w:p>
-      <w:pPr>
-        <w:pStyle w:val="BodyText"/>
-        <w:spacing w:before="203"/>
-        <w:ind w:left="720"/>
-        <w:rPr>
-          <w:b/>
-          <w:sz w:val="20"/>
-        </w:rPr>
-      </w:pPr>
-    </w:p>
-    <w:p>
-      <w:pPr>
         <w:spacing w:before="100" w:beforeAutospacing="1" w:after="100" w:afterAutospacing="1"/>
+        <w:contextualSpacing/>
+        <w:outlineLvl w:val="1"/>
+        <w:rPr>
+          <w:bCs/>
+          <w:sz w:val="24"/>
+          <w:szCs w:val="24"/>
+        </w:rPr>
+      </w:pPr>
+    </w:p>
+    <w:p>
+      <w:pPr>
+        <w:spacing w:before="100" w:beforeAutospacing="1" w:after="100" w:afterAutospacing="1" w:line="360" w:lineRule="auto"/>
         <w:ind w:left="720"/>
         <w:outlineLvl w:val="1"/>
         <w:rPr>
           <w:b/>
           <w:bCs/>
-          <w:sz w:val="36"/>
-          <w:szCs w:val="36"/>
-        </w:rPr>
-      </w:pPr>
-    </w:p>
-    <w:p>
-      <w:pPr>
-        <w:spacing w:before="100" w:beforeAutospacing="1" w:after="100" w:afterAutospacing="1"/>
-        <w:ind w:left="720"/>
-        <w:contextualSpacing/>
-        <w:outlineLvl w:val="1"/>
-        <w:rPr>
-          <w:bCs/>
-          <w:sz w:val="24"/>
-          <w:szCs w:val="24"/>
-        </w:rPr>
-      </w:pPr>
-    </w:p>
-    <w:p>
-      <w:pPr>
-        <w:spacing w:before="100" w:beforeAutospacing="1" w:after="100" w:afterAutospacing="1"/>
-        <w:ind w:left="720"/>
-        <w:outlineLvl w:val="1"/>
-        <w:rPr>
-          <w:b/>
-          <w:bCs/>
           <w:sz w:val="32"/>
           <w:szCs w:val="32"/>
         </w:rPr>
@@ -6533,12 +6289,22 @@
           <w:sz w:val="32"/>
           <w:szCs w:val="32"/>
         </w:rPr>
-        <w:t>1. Introduction</w:t>
-      </w:r>
-    </w:p>
-    <w:p>
-      <w:pPr>
-        <w:spacing w:before="100" w:beforeAutospacing="1" w:after="100" w:afterAutospacing="1"/>
+        <w:t xml:space="preserve">1. </w:t>
+      </w:r>
+      <w:r>
+        <w:rPr>
+          <w:b/>
+          <w:bCs/>
+          <w:sz w:val="32"/>
+          <w:szCs w:val="32"/>
+        </w:rPr>
+        <w:lastRenderedPageBreak/>
+        <w:t>Introduction</w:t>
+      </w:r>
+    </w:p>
+    <w:p>
+      <w:pPr>
+        <w:spacing w:before="100" w:beforeAutospacing="1" w:after="100" w:afterAutospacing="1" w:line="360" w:lineRule="auto"/>
         <w:ind w:left="720"/>
         <w:outlineLvl w:val="2"/>
         <w:rPr>
@@ -6569,7 +6335,7 @@
     </w:p>
     <w:p>
       <w:pPr>
-        <w:spacing w:before="100" w:beforeAutospacing="1" w:after="100" w:afterAutospacing="1"/>
+        <w:spacing w:before="100" w:beforeAutospacing="1" w:after="100" w:afterAutospacing="1" w:line="360" w:lineRule="auto"/>
         <w:ind w:left="720"/>
         <w:rPr>
           <w:sz w:val="24"/>
@@ -6601,7 +6367,7 @@
     </w:p>
     <w:p>
       <w:pPr>
-        <w:spacing w:before="100" w:beforeAutospacing="1" w:after="100" w:afterAutospacing="1"/>
+        <w:spacing w:before="100" w:beforeAutospacing="1" w:after="100" w:afterAutospacing="1" w:line="360" w:lineRule="auto"/>
         <w:ind w:left="720"/>
         <w:outlineLvl w:val="2"/>
         <w:rPr>
@@ -6641,7 +6407,7 @@
     </w:p>
     <w:p>
       <w:pPr>
-        <w:spacing w:before="100" w:beforeAutospacing="1" w:after="100" w:afterAutospacing="1"/>
+        <w:spacing w:before="100" w:beforeAutospacing="1" w:after="100" w:afterAutospacing="1" w:line="360" w:lineRule="auto"/>
         <w:ind w:left="720"/>
         <w:rPr>
           <w:sz w:val="24"/>
@@ -6658,7 +6424,7 @@
     </w:p>
     <w:p>
       <w:pPr>
-        <w:spacing w:before="100" w:beforeAutospacing="1" w:after="100" w:afterAutospacing="1"/>
+        <w:spacing w:before="100" w:beforeAutospacing="1" w:after="100" w:afterAutospacing="1" w:line="360" w:lineRule="auto"/>
         <w:ind w:left="720"/>
         <w:outlineLvl w:val="2"/>
         <w:rPr>
@@ -6689,7 +6455,7 @@
     </w:p>
     <w:p>
       <w:pPr>
-        <w:spacing w:before="100" w:beforeAutospacing="1" w:after="100" w:afterAutospacing="1"/>
+        <w:spacing w:before="100" w:beforeAutospacing="1" w:after="100" w:afterAutospacing="1" w:line="360" w:lineRule="auto"/>
         <w:ind w:left="720"/>
         <w:rPr>
           <w:sz w:val="24"/>
@@ -6717,7 +6483,7 @@
         </w:tabs>
         <w:autoSpaceDE/>
         <w:autoSpaceDN/>
-        <w:spacing w:before="100" w:beforeAutospacing="1" w:after="100" w:afterAutospacing="1"/>
+        <w:spacing w:before="100" w:beforeAutospacing="1" w:after="100" w:afterAutospacing="1" w:line="360" w:lineRule="auto"/>
         <w:ind w:left="1440"/>
         <w:rPr>
           <w:sz w:val="24"/>
@@ -6745,7 +6511,7 @@
         </w:tabs>
         <w:autoSpaceDE/>
         <w:autoSpaceDN/>
-        <w:spacing w:before="100" w:beforeAutospacing="1" w:after="100" w:afterAutospacing="1"/>
+        <w:spacing w:before="100" w:beforeAutospacing="1" w:after="100" w:afterAutospacing="1" w:line="360" w:lineRule="auto"/>
         <w:ind w:left="1440"/>
         <w:rPr>
           <w:sz w:val="24"/>
@@ -6773,7 +6539,7 @@
         </w:tabs>
         <w:autoSpaceDE/>
         <w:autoSpaceDN/>
-        <w:spacing w:before="100" w:beforeAutospacing="1" w:after="100" w:afterAutospacing="1"/>
+        <w:spacing w:before="100" w:beforeAutospacing="1" w:after="100" w:afterAutospacing="1" w:line="360" w:lineRule="auto"/>
         <w:ind w:left="1440"/>
         <w:rPr>
           <w:sz w:val="24"/>
@@ -6801,7 +6567,7 @@
         </w:tabs>
         <w:autoSpaceDE/>
         <w:autoSpaceDN/>
-        <w:spacing w:before="100" w:beforeAutospacing="1" w:after="100" w:afterAutospacing="1"/>
+        <w:spacing w:before="100" w:beforeAutospacing="1" w:after="100" w:afterAutospacing="1" w:line="360" w:lineRule="auto"/>
         <w:ind w:left="1440"/>
         <w:rPr>
           <w:sz w:val="24"/>
@@ -6829,7 +6595,7 @@
         </w:tabs>
         <w:autoSpaceDE/>
         <w:autoSpaceDN/>
-        <w:spacing w:before="100" w:beforeAutospacing="1" w:after="100" w:afterAutospacing="1"/>
+        <w:spacing w:before="100" w:beforeAutospacing="1" w:after="100" w:afterAutospacing="1" w:line="360" w:lineRule="auto"/>
         <w:ind w:left="1440"/>
         <w:rPr>
           <w:sz w:val="24"/>
@@ -6846,7 +6612,7 @@
     </w:p>
     <w:p>
       <w:pPr>
-        <w:spacing w:before="100" w:beforeAutospacing="1" w:after="100" w:afterAutospacing="1"/>
+        <w:spacing w:before="100" w:beforeAutospacing="1" w:after="100" w:afterAutospacing="1" w:line="360" w:lineRule="auto"/>
         <w:ind w:left="720"/>
         <w:rPr>
           <w:sz w:val="24"/>
@@ -6863,7 +6629,7 @@
     </w:p>
     <w:p>
       <w:pPr>
-        <w:spacing w:before="100" w:beforeAutospacing="1" w:after="100" w:afterAutospacing="1"/>
+        <w:spacing w:before="100" w:beforeAutospacing="1" w:after="100" w:afterAutospacing="1" w:line="360" w:lineRule="auto"/>
         <w:ind w:left="720"/>
         <w:rPr>
           <w:sz w:val="24"/>
@@ -6880,7 +6646,26 @@
     </w:p>
     <w:p>
       <w:pPr>
-        <w:spacing w:before="100" w:beforeAutospacing="1" w:after="100" w:afterAutospacing="1"/>
+        <w:spacing w:before="100" w:beforeAutospacing="1" w:after="100" w:afterAutospacing="1" w:line="360" w:lineRule="auto"/>
+        <w:ind w:left="720"/>
+        <w:rPr>
+          <w:sz w:val="24"/>
+          <w:szCs w:val="24"/>
+        </w:rPr>
+      </w:pPr>
+    </w:p>
+    <w:p>
+      <w:pPr>
+        <w:spacing w:before="100" w:beforeAutospacing="1" w:after="100" w:afterAutospacing="1" w:line="360" w:lineRule="auto"/>
+        <w:rPr>
+          <w:sz w:val="24"/>
+          <w:szCs w:val="24"/>
+        </w:rPr>
+      </w:pPr>
+    </w:p>
+    <w:p>
+      <w:pPr>
+        <w:spacing w:before="100" w:beforeAutospacing="1" w:after="100" w:afterAutospacing="1" w:line="360" w:lineRule="auto"/>
         <w:ind w:left="720"/>
         <w:outlineLvl w:val="2"/>
         <w:rPr>
@@ -6922,7 +6707,7 @@
         </w:tabs>
         <w:autoSpaceDE/>
         <w:autoSpaceDN/>
-        <w:spacing w:before="100" w:beforeAutospacing="1" w:after="100" w:afterAutospacing="1"/>
+        <w:spacing w:before="100" w:beforeAutospacing="1" w:after="100" w:afterAutospacing="1" w:line="360" w:lineRule="auto"/>
         <w:ind w:left="1440"/>
         <w:rPr>
           <w:sz w:val="24"/>
@@ -6959,7 +6744,7 @@
         </w:tabs>
         <w:autoSpaceDE/>
         <w:autoSpaceDN/>
-        <w:spacing w:before="100" w:beforeAutospacing="1" w:after="100" w:afterAutospacing="1"/>
+        <w:spacing w:before="100" w:beforeAutospacing="1" w:after="100" w:afterAutospacing="1" w:line="360" w:lineRule="auto"/>
         <w:ind w:left="1440"/>
         <w:rPr>
           <w:sz w:val="24"/>
@@ -6989,7 +6774,7 @@
         </w:tabs>
         <w:autoSpaceDE/>
         <w:autoSpaceDN/>
-        <w:spacing w:before="100" w:beforeAutospacing="1" w:after="100" w:afterAutospacing="1"/>
+        <w:spacing w:before="100" w:beforeAutospacing="1" w:after="100" w:afterAutospacing="1" w:line="360" w:lineRule="auto"/>
         <w:ind w:left="2160"/>
         <w:rPr>
           <w:sz w:val="24"/>
@@ -7003,6 +6788,7 @@
           <w:sz w:val="24"/>
           <w:szCs w:val="24"/>
         </w:rPr>
+        <w:lastRenderedPageBreak/>
         <w:t>Operating System:</w:t>
       </w:r>
       <w:r>
@@ -7040,7 +6826,7 @@
         </w:tabs>
         <w:autoSpaceDE/>
         <w:autoSpaceDN/>
-        <w:spacing w:before="100" w:beforeAutospacing="1" w:after="100" w:afterAutospacing="1"/>
+        <w:spacing w:before="100" w:beforeAutospacing="1" w:after="100" w:afterAutospacing="1" w:line="360" w:lineRule="auto"/>
         <w:ind w:left="2160"/>
         <w:rPr>
           <w:sz w:val="24"/>
@@ -7077,7 +6863,7 @@
         </w:tabs>
         <w:autoSpaceDE/>
         <w:autoSpaceDN/>
-        <w:spacing w:before="100" w:beforeAutospacing="1" w:after="100" w:afterAutospacing="1"/>
+        <w:spacing w:before="100" w:beforeAutospacing="1" w:after="100" w:afterAutospacing="1" w:line="360" w:lineRule="auto"/>
         <w:ind w:left="2160"/>
         <w:rPr>
           <w:sz w:val="24"/>
@@ -7121,7 +6907,7 @@
         </w:tabs>
         <w:autoSpaceDE/>
         <w:autoSpaceDN/>
-        <w:spacing w:before="100" w:beforeAutospacing="1" w:after="100" w:afterAutospacing="1"/>
+        <w:spacing w:before="100" w:beforeAutospacing="1" w:after="100" w:afterAutospacing="1" w:line="360" w:lineRule="auto"/>
         <w:ind w:left="2160"/>
         <w:rPr>
           <w:sz w:val="24"/>
@@ -7147,7 +6933,7 @@
     </w:p>
     <w:p>
       <w:pPr>
-        <w:spacing w:before="100" w:beforeAutospacing="1" w:after="100" w:afterAutospacing="1"/>
+        <w:spacing w:before="100" w:beforeAutospacing="1" w:after="100" w:afterAutospacing="1" w:line="360" w:lineRule="auto"/>
         <w:ind w:left="2160"/>
         <w:rPr>
           <w:sz w:val="24"/>
@@ -7157,7 +6943,7 @@
     </w:p>
     <w:p>
       <w:pPr>
-        <w:spacing w:before="100" w:beforeAutospacing="1" w:after="100" w:afterAutospacing="1"/>
+        <w:spacing w:before="100" w:beforeAutospacing="1" w:after="100" w:afterAutospacing="1" w:line="360" w:lineRule="auto"/>
         <w:ind w:left="720"/>
         <w:outlineLvl w:val="2"/>
         <w:rPr>
@@ -7199,7 +6985,7 @@
         </w:tabs>
         <w:autoSpaceDE/>
         <w:autoSpaceDN/>
-        <w:spacing w:before="100" w:beforeAutospacing="1" w:after="100" w:afterAutospacing="1"/>
+        <w:spacing w:before="100" w:beforeAutospacing="1" w:after="100" w:afterAutospacing="1" w:line="360" w:lineRule="auto"/>
         <w:ind w:left="1440"/>
         <w:rPr>
           <w:sz w:val="24"/>
@@ -7250,7 +7036,7 @@
         </w:tabs>
         <w:autoSpaceDE/>
         <w:autoSpaceDN/>
-        <w:spacing w:before="100" w:beforeAutospacing="1" w:after="100" w:afterAutospacing="1"/>
+        <w:spacing w:before="100" w:beforeAutospacing="1" w:after="100" w:afterAutospacing="1" w:line="360" w:lineRule="auto"/>
         <w:ind w:left="1440"/>
         <w:rPr>
           <w:sz w:val="24"/>
@@ -7287,7 +7073,7 @@
         </w:tabs>
         <w:autoSpaceDE/>
         <w:autoSpaceDN/>
-        <w:spacing w:before="100" w:beforeAutospacing="1" w:after="100" w:afterAutospacing="1"/>
+        <w:spacing w:before="100" w:beforeAutospacing="1" w:after="100" w:afterAutospacing="1" w:line="360" w:lineRule="auto"/>
         <w:ind w:left="1440"/>
         <w:rPr>
           <w:sz w:val="24"/>
@@ -7333,7 +7119,7 @@
         </w:tabs>
         <w:autoSpaceDE/>
         <w:autoSpaceDN/>
-        <w:spacing w:before="100" w:beforeAutospacing="1" w:after="100" w:afterAutospacing="1"/>
+        <w:spacing w:before="100" w:beforeAutospacing="1" w:after="100" w:afterAutospacing="1" w:line="360" w:lineRule="auto"/>
         <w:ind w:left="1440"/>
         <w:rPr>
           <w:sz w:val="24"/>
@@ -7379,7 +7165,7 @@
         </w:tabs>
         <w:autoSpaceDE/>
         <w:autoSpaceDN/>
-        <w:spacing w:before="100" w:beforeAutospacing="1" w:after="100" w:afterAutospacing="1"/>
+        <w:spacing w:before="100" w:beforeAutospacing="1" w:after="100" w:afterAutospacing="1" w:line="360" w:lineRule="auto"/>
         <w:ind w:left="1440"/>
         <w:rPr>
           <w:sz w:val="24"/>
@@ -7410,20 +7196,10 @@
           <w:szCs w:val="24"/>
         </w:rPr>
       </w:pPr>
-      <w:r>
-        <w:rPr>
-          <w:sz w:val="24"/>
-          <w:szCs w:val="24"/>
-        </w:rPr>
-        <w:lastRenderedPageBreak/>
-        <w:pict w14:anchorId="073F55D3">
-          <v:rect id="_x0000_i1025" style="width:0;height:1.5pt" o:hralign="center" o:hrstd="t" o:hr="t" fillcolor="#a0a0a0" stroked="f"/>
-        </w:pict>
-      </w:r>
-    </w:p>
-    <w:p>
-      <w:pPr>
-        <w:spacing w:before="100" w:beforeAutospacing="1" w:after="100" w:afterAutospacing="1"/>
+    </w:p>
+    <w:p>
+      <w:pPr>
+        <w:spacing w:before="100" w:beforeAutospacing="1" w:after="100" w:afterAutospacing="1" w:line="360" w:lineRule="auto"/>
         <w:ind w:left="720"/>
         <w:outlineLvl w:val="1"/>
         <w:rPr>
@@ -7445,7 +7221,7 @@
     </w:p>
     <w:p>
       <w:pPr>
-        <w:spacing w:before="100" w:beforeAutospacing="1" w:after="100" w:afterAutospacing="1"/>
+        <w:spacing w:before="100" w:beforeAutospacing="1" w:after="100" w:afterAutospacing="1" w:line="360" w:lineRule="auto"/>
         <w:ind w:left="720"/>
         <w:outlineLvl w:val="2"/>
         <w:rPr>
@@ -7467,7 +7243,7 @@
     </w:p>
     <w:p>
       <w:pPr>
-        <w:spacing w:before="100" w:beforeAutospacing="1" w:after="100" w:afterAutospacing="1"/>
+        <w:spacing w:before="100" w:beforeAutospacing="1" w:after="100" w:afterAutospacing="1" w:line="360" w:lineRule="auto"/>
         <w:ind w:left="720"/>
         <w:rPr>
           <w:sz w:val="24"/>
@@ -7498,7 +7274,7 @@
     </w:p>
     <w:p>
       <w:pPr>
-        <w:spacing w:before="100" w:beforeAutospacing="1" w:after="100" w:afterAutospacing="1"/>
+        <w:spacing w:before="100" w:beforeAutospacing="1" w:after="100" w:afterAutospacing="1" w:line="360" w:lineRule="auto"/>
         <w:ind w:left="720"/>
         <w:outlineLvl w:val="2"/>
         <w:rPr>
@@ -7540,7 +7316,7 @@
         </w:tabs>
         <w:autoSpaceDE/>
         <w:autoSpaceDN/>
-        <w:spacing w:before="100" w:beforeAutospacing="1" w:after="100" w:afterAutospacing="1"/>
+        <w:spacing w:before="100" w:beforeAutospacing="1" w:after="100" w:afterAutospacing="1" w:line="360" w:lineRule="auto"/>
         <w:ind w:left="1440"/>
         <w:rPr>
           <w:sz w:val="24"/>
@@ -7591,7 +7367,7 @@
         </w:tabs>
         <w:autoSpaceDE/>
         <w:autoSpaceDN/>
-        <w:spacing w:before="100" w:beforeAutospacing="1" w:after="100" w:afterAutospacing="1"/>
+        <w:spacing w:before="100" w:beforeAutospacing="1" w:after="100" w:afterAutospacing="1" w:line="360" w:lineRule="auto"/>
         <w:ind w:left="1440"/>
         <w:rPr>
           <w:sz w:val="24"/>
@@ -7628,7 +7404,7 @@
         </w:tabs>
         <w:autoSpaceDE/>
         <w:autoSpaceDN/>
-        <w:spacing w:before="100" w:beforeAutospacing="1" w:after="100" w:afterAutospacing="1"/>
+        <w:spacing w:before="100" w:beforeAutospacing="1" w:after="100" w:afterAutospacing="1" w:line="360" w:lineRule="auto"/>
         <w:ind w:left="1440"/>
         <w:rPr>
           <w:sz w:val="24"/>
@@ -7654,7 +7430,31 @@
     </w:p>
     <w:p>
       <w:pPr>
-        <w:spacing w:before="100" w:beforeAutospacing="1" w:after="100" w:afterAutospacing="1"/>
+        <w:widowControl/>
+        <w:autoSpaceDE/>
+        <w:autoSpaceDN/>
+        <w:spacing w:before="100" w:beforeAutospacing="1" w:after="100" w:afterAutospacing="1" w:line="360" w:lineRule="auto"/>
+        <w:rPr>
+          <w:sz w:val="24"/>
+          <w:szCs w:val="24"/>
+        </w:rPr>
+      </w:pPr>
+    </w:p>
+    <w:p>
+      <w:pPr>
+        <w:widowControl/>
+        <w:autoSpaceDE/>
+        <w:autoSpaceDN/>
+        <w:spacing w:before="100" w:beforeAutospacing="1" w:after="100" w:afterAutospacing="1" w:line="360" w:lineRule="auto"/>
+        <w:rPr>
+          <w:sz w:val="24"/>
+          <w:szCs w:val="24"/>
+        </w:rPr>
+      </w:pPr>
+    </w:p>
+    <w:p>
+      <w:pPr>
+        <w:spacing w:before="100" w:beforeAutospacing="1" w:after="100" w:afterAutospacing="1" w:line="360" w:lineRule="auto"/>
         <w:ind w:left="720"/>
         <w:outlineLvl w:val="2"/>
         <w:rPr>
@@ -7696,7 +7496,7 @@
         </w:tabs>
         <w:autoSpaceDE/>
         <w:autoSpaceDN/>
-        <w:spacing w:before="100" w:beforeAutospacing="1" w:after="100" w:afterAutospacing="1"/>
+        <w:spacing w:before="100" w:beforeAutospacing="1" w:after="100" w:afterAutospacing="1" w:line="360" w:lineRule="auto"/>
         <w:ind w:left="1440"/>
         <w:rPr>
           <w:sz w:val="24"/>
@@ -7724,7 +7524,7 @@
         </w:tabs>
         <w:autoSpaceDE/>
         <w:autoSpaceDN/>
-        <w:spacing w:before="100" w:beforeAutospacing="1" w:after="100" w:afterAutospacing="1"/>
+        <w:spacing w:before="100" w:beforeAutospacing="1" w:after="100" w:afterAutospacing="1" w:line="360" w:lineRule="auto"/>
         <w:ind w:left="1440"/>
         <w:rPr>
           <w:sz w:val="24"/>
@@ -7752,7 +7552,7 @@
         </w:tabs>
         <w:autoSpaceDE/>
         <w:autoSpaceDN/>
-        <w:spacing w:before="100" w:beforeAutospacing="1" w:after="100" w:afterAutospacing="1"/>
+        <w:spacing w:before="100" w:beforeAutospacing="1" w:after="100" w:afterAutospacing="1" w:line="360" w:lineRule="auto"/>
         <w:ind w:left="1440"/>
         <w:rPr>
           <w:sz w:val="24"/>
@@ -7780,7 +7580,7 @@
         </w:tabs>
         <w:autoSpaceDE/>
         <w:autoSpaceDN/>
-        <w:spacing w:before="100" w:beforeAutospacing="1" w:after="100" w:afterAutospacing="1"/>
+        <w:spacing w:before="100" w:beforeAutospacing="1" w:after="100" w:afterAutospacing="1" w:line="360" w:lineRule="auto"/>
         <w:ind w:left="1440"/>
         <w:rPr>
           <w:sz w:val="24"/>
@@ -7797,7 +7597,33 @@
     </w:p>
     <w:p>
       <w:pPr>
-        <w:spacing w:before="100" w:beforeAutospacing="1" w:after="100" w:afterAutospacing="1"/>
+        <w:widowControl/>
+        <w:autoSpaceDE/>
+        <w:autoSpaceDN/>
+        <w:spacing w:before="100" w:beforeAutospacing="1" w:after="100" w:afterAutospacing="1" w:line="360" w:lineRule="auto"/>
+        <w:ind w:left="1440"/>
+        <w:rPr>
+          <w:sz w:val="24"/>
+          <w:szCs w:val="24"/>
+        </w:rPr>
+      </w:pPr>
+    </w:p>
+    <w:p>
+      <w:pPr>
+        <w:widowControl/>
+        <w:autoSpaceDE/>
+        <w:autoSpaceDN/>
+        <w:spacing w:before="100" w:beforeAutospacing="1" w:after="100" w:afterAutospacing="1" w:line="360" w:lineRule="auto"/>
+        <w:ind w:left="1440"/>
+        <w:rPr>
+          <w:sz w:val="24"/>
+          <w:szCs w:val="24"/>
+        </w:rPr>
+      </w:pPr>
+    </w:p>
+    <w:p>
+      <w:pPr>
+        <w:spacing w:before="100" w:beforeAutospacing="1" w:after="100" w:afterAutospacing="1" w:line="360" w:lineRule="auto"/>
         <w:ind w:left="720"/>
         <w:outlineLvl w:val="2"/>
         <w:rPr>
@@ -7830,7 +7656,7 @@
         </w:tabs>
         <w:autoSpaceDE/>
         <w:autoSpaceDN/>
-        <w:spacing w:before="100" w:beforeAutospacing="1" w:after="100" w:afterAutospacing="1"/>
+        <w:spacing w:before="100" w:beforeAutospacing="1" w:after="100" w:afterAutospacing="1" w:line="360" w:lineRule="auto"/>
         <w:ind w:left="1440"/>
         <w:rPr>
           <w:sz w:val="24"/>
@@ -7868,7 +7694,7 @@
         </w:tabs>
         <w:autoSpaceDE/>
         <w:autoSpaceDN/>
-        <w:spacing w:before="100" w:beforeAutospacing="1" w:after="100" w:afterAutospacing="1"/>
+        <w:spacing w:before="100" w:beforeAutospacing="1" w:after="100" w:afterAutospacing="1" w:line="360" w:lineRule="auto"/>
         <w:ind w:left="1440"/>
         <w:rPr>
           <w:sz w:val="24"/>
@@ -7906,7 +7732,7 @@
         </w:tabs>
         <w:autoSpaceDE/>
         <w:autoSpaceDN/>
-        <w:spacing w:before="100" w:beforeAutospacing="1" w:after="100" w:afterAutospacing="1"/>
+        <w:spacing w:before="100" w:beforeAutospacing="1" w:after="100" w:afterAutospacing="1" w:line="360" w:lineRule="auto"/>
         <w:ind w:left="1440"/>
         <w:rPr>
           <w:sz w:val="24"/>
@@ -7944,7 +7770,7 @@
         </w:tabs>
         <w:autoSpaceDE/>
         <w:autoSpaceDN/>
-        <w:spacing w:before="100" w:beforeAutospacing="1" w:after="100" w:afterAutospacing="1"/>
+        <w:spacing w:before="100" w:beforeAutospacing="1" w:after="100" w:afterAutospacing="1" w:line="360" w:lineRule="auto"/>
         <w:ind w:left="1440"/>
         <w:rPr>
           <w:sz w:val="24"/>
@@ -7982,7 +7808,7 @@
         </w:tabs>
         <w:autoSpaceDE/>
         <w:autoSpaceDN/>
-        <w:spacing w:before="100" w:beforeAutospacing="1" w:after="100" w:afterAutospacing="1"/>
+        <w:spacing w:before="100" w:beforeAutospacing="1" w:after="100" w:afterAutospacing="1" w:line="360" w:lineRule="auto"/>
         <w:ind w:left="1440"/>
         <w:rPr>
           <w:sz w:val="24"/>
@@ -8009,7 +7835,7 @@
     </w:p>
     <w:p>
       <w:pPr>
-        <w:spacing w:before="100" w:beforeAutospacing="1" w:after="100" w:afterAutospacing="1"/>
+        <w:spacing w:before="100" w:beforeAutospacing="1" w:after="100" w:afterAutospacing="1" w:line="360" w:lineRule="auto"/>
         <w:ind w:left="720"/>
         <w:outlineLvl w:val="2"/>
         <w:rPr>
@@ -8051,7 +7877,7 @@
         </w:tabs>
         <w:autoSpaceDE/>
         <w:autoSpaceDN/>
-        <w:spacing w:before="100" w:beforeAutospacing="1" w:after="100" w:afterAutospacing="1"/>
+        <w:spacing w:before="100" w:beforeAutospacing="1" w:after="100" w:afterAutospacing="1" w:line="360" w:lineRule="auto"/>
         <w:ind w:left="1440"/>
         <w:rPr>
           <w:sz w:val="24"/>
@@ -8088,9 +7914,11 @@
         </w:tabs>
         <w:autoSpaceDE/>
         <w:autoSpaceDN/>
-        <w:spacing w:before="100" w:beforeAutospacing="1" w:after="100" w:afterAutospacing="1"/>
+        <w:spacing w:before="100" w:beforeAutospacing="1" w:after="100" w:afterAutospacing="1" w:line="360" w:lineRule="auto"/>
         <w:ind w:left="1440"/>
         <w:rPr>
+          <w:b/>
+          <w:bCs/>
           <w:sz w:val="24"/>
           <w:szCs w:val="24"/>
         </w:rPr>
@@ -8109,21 +7937,7 @@
           <w:sz w:val="24"/>
           <w:szCs w:val="24"/>
         </w:rPr>
-        <w:t xml:space="preserve"> Can read posts and submit comments, with optional authentication for improved </w:t>
-      </w:r>
-      <w:r>
-        <w:rPr>
-          <w:sz w:val="24"/>
-          <w:szCs w:val="24"/>
-        </w:rPr>
-        <w:t xml:space="preserve">  </w:t>
-      </w:r>
-      <w:r>
-        <w:rPr>
-          <w:sz w:val="24"/>
-          <w:szCs w:val="24"/>
-        </w:rPr>
-        <w:t>moderation in future updates.</w:t>
+        <w:t xml:space="preserve"> Can read posts and submit comments, with optional authentication for improved   moderation in future updates.</w:t>
       </w:r>
     </w:p>
     <w:p>
@@ -8131,8 +7945,7 @@
         <w:widowControl/>
         <w:autoSpaceDE/>
         <w:autoSpaceDN/>
-        <w:spacing w:before="100" w:beforeAutospacing="1" w:after="100" w:afterAutospacing="1"/>
-        <w:ind w:left="1440"/>
+        <w:spacing w:before="100" w:beforeAutospacing="1" w:after="100" w:afterAutospacing="1" w:line="360" w:lineRule="auto"/>
         <w:rPr>
           <w:b/>
           <w:bCs/>
@@ -8146,53 +7959,81 @@
         <w:widowControl/>
         <w:autoSpaceDE/>
         <w:autoSpaceDN/>
-        <w:spacing w:before="100" w:beforeAutospacing="1" w:after="100" w:afterAutospacing="1"/>
-        <w:ind w:left="1440"/>
-        <w:rPr>
-          <w:b/>
-          <w:bCs/>
-          <w:sz w:val="24"/>
-          <w:szCs w:val="24"/>
-        </w:rPr>
-      </w:pPr>
+        <w:spacing w:before="100" w:beforeAutospacing="1" w:after="100" w:afterAutospacing="1" w:line="360" w:lineRule="auto"/>
+        <w:ind w:left="360" w:firstLine="360"/>
+        <w:rPr>
+          <w:b/>
+          <w:bCs/>
+          <w:sz w:val="28"/>
+          <w:szCs w:val="28"/>
+        </w:rPr>
+      </w:pPr>
+      <w:r>
+        <w:rPr>
+          <w:b/>
+          <w:bCs/>
+          <w:sz w:val="28"/>
+          <w:szCs w:val="28"/>
+        </w:rPr>
+        <w:lastRenderedPageBreak/>
+        <w:t xml:space="preserve">3.1 </w:t>
+      </w:r>
+      <w:r>
+        <w:rPr>
+          <w:b/>
+          <w:bCs/>
+          <w:sz w:val="28"/>
+          <w:szCs w:val="28"/>
+        </w:rPr>
+        <w:t>System Requirements</w:t>
+      </w:r>
     </w:p>
     <w:p>
       <w:pPr>
         <w:widowControl/>
         <w:autoSpaceDE/>
         <w:autoSpaceDN/>
-        <w:spacing w:before="100" w:beforeAutospacing="1" w:after="100" w:afterAutospacing="1"/>
-        <w:ind w:left="1440"/>
-        <w:rPr>
-          <w:b/>
-          <w:bCs/>
-          <w:sz w:val="24"/>
-          <w:szCs w:val="24"/>
-        </w:rPr>
-      </w:pPr>
+        <w:spacing w:after="100" w:afterAutospacing="1" w:line="360" w:lineRule="auto"/>
+        <w:ind w:left="720"/>
+        <w:rPr>
+          <w:sz w:val="24"/>
+          <w:szCs w:val="24"/>
+        </w:rPr>
+      </w:pPr>
+      <w:r>
+        <w:rPr>
+          <w:sz w:val="24"/>
+          <w:szCs w:val="24"/>
+        </w:rPr>
+        <w:t>System requirements define what the system should do and how well it should perform.</w:t>
+      </w:r>
     </w:p>
     <w:p>
       <w:pPr>
         <w:widowControl/>
         <w:autoSpaceDE/>
         <w:autoSpaceDN/>
-        <w:spacing w:before="100" w:beforeAutospacing="1" w:after="100" w:afterAutospacing="1"/>
-        <w:ind w:left="1440"/>
-        <w:rPr>
-          <w:b/>
-          <w:bCs/>
-          <w:sz w:val="24"/>
-          <w:szCs w:val="24"/>
-        </w:rPr>
-      </w:pPr>
+        <w:spacing w:after="100" w:afterAutospacing="1" w:line="360" w:lineRule="auto"/>
+        <w:ind w:left="720"/>
+        <w:rPr>
+          <w:sz w:val="24"/>
+          <w:szCs w:val="24"/>
+        </w:rPr>
+      </w:pPr>
+      <w:r>
+        <w:rPr>
+          <w:sz w:val="24"/>
+          <w:szCs w:val="24"/>
+        </w:rPr>
+        <w:t>They are divided into Functional Requirements and Non-Functional Requirements.</w:t>
+      </w:r>
     </w:p>
     <w:p>
       <w:pPr>
         <w:widowControl/>
         <w:autoSpaceDE/>
         <w:autoSpaceDN/>
-        <w:spacing w:before="100" w:beforeAutospacing="1" w:after="100" w:afterAutospacing="1"/>
-        <w:ind w:left="360" w:firstLine="360"/>
+        <w:spacing w:before="100" w:beforeAutospacing="1" w:after="100" w:afterAutospacing="1" w:line="360" w:lineRule="auto"/>
         <w:rPr>
           <w:b/>
           <w:bCs/>
@@ -8202,13 +8043,26 @@
       </w:pPr>
       <w:r>
         <w:rPr>
+          <w:sz w:val="24"/>
+          <w:szCs w:val="24"/>
+        </w:rPr>
+        <w:tab/>
+      </w:r>
+      <w:r>
+        <w:rPr>
           <w:b/>
           <w:bCs/>
           <w:sz w:val="28"/>
           <w:szCs w:val="28"/>
         </w:rPr>
-        <w:t xml:space="preserve">3.1 </w:t>
-      </w:r>
+        <w:t>3.1.1 Functional Requirements</w:t>
+      </w:r>
+    </w:p>
+    <w:p>
+      <w:pPr>
+        <w:pStyle w:val="NormalWeb"/>
+        <w:spacing w:line="360" w:lineRule="auto"/>
+      </w:pPr>
       <w:r>
         <w:rPr>
           <w:b/>
@@ -8216,93 +8070,9 @@
           <w:sz w:val="28"/>
           <w:szCs w:val="28"/>
         </w:rPr>
-        <w:t>System Requirements</w:t>
-      </w:r>
-    </w:p>
-    <w:p>
-      <w:pPr>
-        <w:widowControl/>
-        <w:autoSpaceDE/>
-        <w:autoSpaceDN/>
-        <w:spacing w:after="100" w:afterAutospacing="1"/>
-        <w:ind w:left="720"/>
-        <w:rPr>
-          <w:sz w:val="24"/>
-          <w:szCs w:val="24"/>
-        </w:rPr>
-      </w:pPr>
-      <w:r>
-        <w:rPr>
-          <w:sz w:val="24"/>
-          <w:szCs w:val="24"/>
-        </w:rPr>
-        <w:t>System requirements define what the system should do and how well it should perform.</w:t>
-      </w:r>
-    </w:p>
-    <w:p>
-      <w:pPr>
-        <w:widowControl/>
-        <w:autoSpaceDE/>
-        <w:autoSpaceDN/>
-        <w:spacing w:after="100" w:afterAutospacing="1"/>
-        <w:ind w:left="720"/>
-        <w:rPr>
-          <w:sz w:val="24"/>
-          <w:szCs w:val="24"/>
-        </w:rPr>
-      </w:pPr>
-      <w:r>
-        <w:rPr>
-          <w:sz w:val="24"/>
-          <w:szCs w:val="24"/>
-        </w:rPr>
-        <w:t>They are divided into Functional Requirements and Non-Functional Requirements.</w:t>
-      </w:r>
-    </w:p>
-    <w:p>
-      <w:pPr>
-        <w:widowControl/>
-        <w:autoSpaceDE/>
-        <w:autoSpaceDN/>
-        <w:spacing w:before="100" w:beforeAutospacing="1" w:after="100" w:afterAutospacing="1"/>
-        <w:rPr>
-          <w:b/>
-          <w:bCs/>
-          <w:sz w:val="28"/>
-          <w:szCs w:val="28"/>
-        </w:rPr>
-      </w:pPr>
-      <w:r>
-        <w:rPr>
-          <w:sz w:val="24"/>
-          <w:szCs w:val="24"/>
-        </w:rPr>
         <w:tab/>
       </w:r>
       <w:r>
-        <w:rPr>
-          <w:b/>
-          <w:bCs/>
-          <w:sz w:val="28"/>
-          <w:szCs w:val="28"/>
-        </w:rPr>
-        <w:t>3.1.1 Functional Requirements</w:t>
-      </w:r>
-    </w:p>
-    <w:p>
-      <w:pPr>
-        <w:pStyle w:val="NormalWeb"/>
-      </w:pPr>
-      <w:r>
-        <w:rPr>
-          <w:b/>
-          <w:bCs/>
-          <w:sz w:val="28"/>
-          <w:szCs w:val="28"/>
-        </w:rPr>
-        <w:tab/>
-      </w:r>
-      <w:r>
         <w:t xml:space="preserve">Functional requirements describe the </w:t>
       </w:r>
       <w:r>
@@ -8318,6 +8088,7 @@
     <w:p>
       <w:pPr>
         <w:pStyle w:val="Heading3"/>
+        <w:spacing w:line="360" w:lineRule="auto"/>
       </w:pPr>
       <w:r>
         <w:rPr>
@@ -8335,6 +8106,7 @@
           <w:ilvl w:val="0"/>
           <w:numId w:val="10"/>
         </w:numPr>
+        <w:spacing w:line="360" w:lineRule="auto"/>
       </w:pPr>
       <w:r>
         <w:t>The system shall allow new users to create an account using valid credentials.</w:t>
@@ -8347,6 +8119,7 @@
           <w:ilvl w:val="0"/>
           <w:numId w:val="10"/>
         </w:numPr>
+        <w:spacing w:line="360" w:lineRule="auto"/>
       </w:pPr>
       <w:r>
         <w:t>Duplicate usernames or email IDs shall not be allowed.</w:t>
@@ -8355,6 +8128,7 @@
     <w:p>
       <w:pPr>
         <w:pStyle w:val="Heading3"/>
+        <w:spacing w:line="360" w:lineRule="auto"/>
       </w:pPr>
       <w:r>
         <w:rPr>
@@ -8372,6 +8146,7 @@
           <w:ilvl w:val="0"/>
           <w:numId w:val="11"/>
         </w:numPr>
+        <w:spacing w:line="360" w:lineRule="auto"/>
       </w:pPr>
       <w:r>
         <w:t>The system shall authenticate users using secure login credentials.</w:t>
@@ -8384,6 +8159,7 @@
           <w:ilvl w:val="0"/>
           <w:numId w:val="11"/>
         </w:numPr>
+        <w:spacing w:line="360" w:lineRule="auto"/>
       </w:pPr>
       <w:r>
         <w:t>Only authenticated users shall be allowed to create, edit, or delete blog posts.</w:t>
@@ -8392,6 +8168,7 @@
     <w:p>
       <w:pPr>
         <w:pStyle w:val="Heading3"/>
+        <w:spacing w:line="360" w:lineRule="auto"/>
       </w:pPr>
       <w:r>
         <w:rPr>
@@ -8409,6 +8186,7 @@
           <w:ilvl w:val="0"/>
           <w:numId w:val="12"/>
         </w:numPr>
+        <w:spacing w:line="360" w:lineRule="auto"/>
       </w:pPr>
       <w:r>
         <w:t>The system shall allow logged-in users to securely log out of the application.</w:t>
@@ -8417,6 +8195,7 @@
     <w:p>
       <w:pPr>
         <w:pStyle w:val="Heading3"/>
+        <w:spacing w:line="360" w:lineRule="auto"/>
       </w:pPr>
       <w:r>
         <w:rPr>
@@ -8434,6 +8213,7 @@
           <w:ilvl w:val="0"/>
           <w:numId w:val="13"/>
         </w:numPr>
+        <w:spacing w:line="360" w:lineRule="auto"/>
       </w:pPr>
       <w:r>
         <w:t>The system shall allow authenticated users to create blog posts.</w:t>
@@ -8446,6 +8226,7 @@
           <w:ilvl w:val="0"/>
           <w:numId w:val="13"/>
         </w:numPr>
+        <w:spacing w:line="360" w:lineRule="auto"/>
       </w:pPr>
       <w:r>
         <w:t xml:space="preserve">Blog content shall be written in </w:t>
@@ -8467,6 +8248,7 @@
           <w:ilvl w:val="0"/>
           <w:numId w:val="13"/>
         </w:numPr>
+        <w:spacing w:line="360" w:lineRule="auto"/>
       </w:pPr>
       <w:r>
         <w:t>Each post shall include title, content, author, and creation date.</w:t>
@@ -8475,6 +8257,7 @@
     <w:p>
       <w:pPr>
         <w:pStyle w:val="Heading3"/>
+        <w:spacing w:line="360" w:lineRule="auto"/>
       </w:pPr>
       <w:r>
         <w:rPr>
@@ -8492,6 +8275,7 @@
           <w:ilvl w:val="0"/>
           <w:numId w:val="14"/>
         </w:numPr>
+        <w:spacing w:line="360" w:lineRule="auto"/>
       </w:pPr>
       <w:r>
         <w:t>The system shall allow users to edit only their own blog posts.</w:t>
@@ -8504,6 +8288,7 @@
           <w:ilvl w:val="0"/>
           <w:numId w:val="14"/>
         </w:numPr>
+        <w:spacing w:line="360" w:lineRule="auto"/>
       </w:pPr>
       <w:r>
         <w:t>Updated content shall be saved and reflected immediately.</w:t>
@@ -8512,6 +8297,7 @@
     <w:p>
       <w:pPr>
         <w:pStyle w:val="Heading3"/>
+        <w:spacing w:line="360" w:lineRule="auto"/>
       </w:pPr>
       <w:r>
         <w:rPr>
@@ -8529,6 +8315,7 @@
           <w:ilvl w:val="0"/>
           <w:numId w:val="15"/>
         </w:numPr>
+        <w:spacing w:line="360" w:lineRule="auto"/>
       </w:pPr>
       <w:r>
         <w:t>The system shall allow users to delete their own blog posts.</w:t>
@@ -8541,6 +8328,7 @@
           <w:ilvl w:val="0"/>
           <w:numId w:val="15"/>
         </w:numPr>
+        <w:spacing w:line="360" w:lineRule="auto"/>
       </w:pPr>
       <w:r>
         <w:t>Deleted posts shall be removed from public view.</w:t>
@@ -8548,7 +8336,14 @@
     </w:p>
     <w:p>
       <w:pPr>
+        <w:pStyle w:val="NormalWeb"/>
+        <w:spacing w:line="360" w:lineRule="auto"/>
+      </w:pPr>
+    </w:p>
+    <w:p>
+      <w:pPr>
         <w:pStyle w:val="Heading3"/>
+        <w:spacing w:line="360" w:lineRule="auto"/>
       </w:pPr>
       <w:r>
         <w:rPr>
@@ -8556,6 +8351,7 @@
           <w:b/>
           <w:bCs/>
         </w:rPr>
+        <w:lastRenderedPageBreak/>
         <w:t>FR7: View Blog Posts</w:t>
       </w:r>
     </w:p>
@@ -8566,6 +8362,7 @@
           <w:ilvl w:val="0"/>
           <w:numId w:val="16"/>
         </w:numPr>
+        <w:spacing w:line="360" w:lineRule="auto"/>
       </w:pPr>
       <w:r>
         <w:t>The system shall allow visitors and registered users to view published blog posts.</w:t>
@@ -8578,6 +8375,7 @@
           <w:ilvl w:val="0"/>
           <w:numId w:val="16"/>
         </w:numPr>
+        <w:spacing w:line="360" w:lineRule="auto"/>
       </w:pPr>
       <w:r>
         <w:t>Blog posts shall be rendered in readable HTML format from Markdown.</w:t>
@@ -8586,6 +8384,7 @@
     <w:p>
       <w:pPr>
         <w:pStyle w:val="Heading3"/>
+        <w:spacing w:line="360" w:lineRule="auto"/>
       </w:pPr>
       <w:r>
         <w:rPr>
@@ -8603,6 +8402,7 @@
           <w:ilvl w:val="0"/>
           <w:numId w:val="17"/>
         </w:numPr>
+        <w:spacing w:line="360" w:lineRule="auto"/>
       </w:pPr>
       <w:r>
         <w:t>The system shall allow users and visitors to add comments on blog posts.</w:t>
@@ -8615,6 +8415,7 @@
           <w:ilvl w:val="0"/>
           <w:numId w:val="17"/>
         </w:numPr>
+        <w:spacing w:line="360" w:lineRule="auto"/>
       </w:pPr>
       <w:r>
         <w:t>Each comment shall store commenter name, comment text, and timestamp.</w:t>
@@ -8623,26 +8424,14 @@
     <w:p>
       <w:pPr>
         <w:pStyle w:val="NormalWeb"/>
+        <w:spacing w:line="360" w:lineRule="auto"/>
+        <w:ind w:left="1289"/>
       </w:pPr>
     </w:p>
     <w:p>
       <w:pPr>
         <w:pStyle w:val="NormalWeb"/>
-      </w:pPr>
-    </w:p>
-    <w:p>
-      <w:pPr>
-        <w:pStyle w:val="NormalWeb"/>
-      </w:pPr>
-    </w:p>
-    <w:p>
-      <w:pPr>
-        <w:pStyle w:val="NormalWeb"/>
-      </w:pPr>
-    </w:p>
-    <w:p>
-      <w:pPr>
-        <w:pStyle w:val="NormalWeb"/>
+        <w:spacing w:line="360" w:lineRule="auto"/>
         <w:ind w:firstLine="720"/>
         <w:rPr>
           <w:b/>
@@ -8664,6 +8453,7 @@
     <w:p>
       <w:pPr>
         <w:pStyle w:val="NormalWeb"/>
+        <w:spacing w:line="360" w:lineRule="auto"/>
         <w:ind w:firstLine="720"/>
       </w:pPr>
       <w:r>
@@ -8682,6 +8472,7 @@
     <w:p>
       <w:pPr>
         <w:pStyle w:val="Heading3"/>
+        <w:spacing w:line="360" w:lineRule="auto"/>
       </w:pPr>
       <w:r>
         <w:rPr>
@@ -8699,6 +8490,7 @@
           <w:ilvl w:val="0"/>
           <w:numId w:val="18"/>
         </w:numPr>
+        <w:spacing w:line="360" w:lineRule="auto"/>
       </w:pPr>
       <w:r>
         <w:t>The system shall load blog pages efficiently with minimal delay.</w:t>
@@ -8711,6 +8503,7 @@
           <w:ilvl w:val="0"/>
           <w:numId w:val="18"/>
         </w:numPr>
+        <w:spacing w:line="360" w:lineRule="auto"/>
       </w:pPr>
       <w:r>
         <w:t>API responses shall be optimized for fast data retrieval.</w:t>
@@ -8719,6 +8512,7 @@
     <w:p>
       <w:pPr>
         <w:pStyle w:val="Heading3"/>
+        <w:spacing w:line="360" w:lineRule="auto"/>
       </w:pPr>
       <w:r>
         <w:rPr>
@@ -8736,6 +8530,7 @@
           <w:ilvl w:val="0"/>
           <w:numId w:val="19"/>
         </w:numPr>
+        <w:spacing w:line="360" w:lineRule="auto"/>
       </w:pPr>
       <w:r>
         <w:t>User passwords shall be stored in encrypted or hashed format.</w:t>
@@ -8748,6 +8543,7 @@
           <w:ilvl w:val="0"/>
           <w:numId w:val="19"/>
         </w:numPr>
+        <w:spacing w:line="360" w:lineRule="auto"/>
       </w:pPr>
       <w:r>
         <w:t>Unauthorized access to protected resources shall be restricted.</w:t>
@@ -8756,6 +8552,7 @@
     <w:p>
       <w:pPr>
         <w:pStyle w:val="Heading3"/>
+        <w:spacing w:line="360" w:lineRule="auto"/>
       </w:pPr>
       <w:r>
         <w:rPr>
@@ -8773,6 +8570,7 @@
           <w:ilvl w:val="0"/>
           <w:numId w:val="20"/>
         </w:numPr>
+        <w:spacing w:line="360" w:lineRule="auto"/>
       </w:pPr>
       <w:r>
         <w:t>The system shall support an increasing number of users and blog posts without major performance degradation.</w:t>
@@ -8781,6 +8579,7 @@
     <w:p>
       <w:pPr>
         <w:pStyle w:val="Heading3"/>
+        <w:spacing w:line="360" w:lineRule="auto"/>
       </w:pPr>
       <w:r>
         <w:rPr>
@@ -8798,6 +8597,7 @@
           <w:ilvl w:val="0"/>
           <w:numId w:val="21"/>
         </w:numPr>
+        <w:spacing w:line="360" w:lineRule="auto"/>
       </w:pPr>
       <w:r>
         <w:t>The system shall ensure data consistency for posts and comments.</w:t>
@@ -8810,6 +8610,7 @@
           <w:ilvl w:val="0"/>
           <w:numId w:val="21"/>
         </w:numPr>
+        <w:spacing w:line="360" w:lineRule="auto"/>
       </w:pPr>
       <w:r>
         <w:t>In case of system failure, data shall not be lost.</w:t>
@@ -8818,6 +8619,7 @@
     <w:p>
       <w:pPr>
         <w:pStyle w:val="Heading3"/>
+        <w:spacing w:line="360" w:lineRule="auto"/>
       </w:pPr>
       <w:r>
         <w:rPr>
@@ -8835,6 +8637,7 @@
           <w:ilvl w:val="0"/>
           <w:numId w:val="22"/>
         </w:numPr>
+        <w:spacing w:line="360" w:lineRule="auto"/>
       </w:pPr>
       <w:r>
         <w:t>The system shall provide a simple and intuitive user interface.</w:t>
@@ -8847,6 +8650,7 @@
           <w:ilvl w:val="0"/>
           <w:numId w:val="22"/>
         </w:numPr>
+        <w:spacing w:line="360" w:lineRule="auto"/>
       </w:pPr>
       <w:r>
         <w:t>Users with basic technical knowledge shall be able to operate the system easily.</w:t>
@@ -8854,143 +8658,24 @@
     </w:p>
     <w:p>
       <w:pPr>
-        <w:pStyle w:val="NormalWeb"/>
-        <w:ind w:firstLine="720"/>
-        <w:rPr>
-          <w:b/>
-          <w:bCs/>
-          <w:sz w:val="28"/>
-          <w:szCs w:val="28"/>
-        </w:rPr>
-      </w:pPr>
-    </w:p>
-    <w:p>
-      <w:pPr>
-        <w:pStyle w:val="NormalWeb"/>
-        <w:ind w:firstLine="720"/>
-        <w:rPr>
-          <w:b/>
-          <w:bCs/>
-          <w:sz w:val="28"/>
-          <w:szCs w:val="28"/>
-        </w:rPr>
-      </w:pPr>
-    </w:p>
-    <w:p>
-      <w:pPr>
-        <w:pStyle w:val="NormalWeb"/>
-        <w:ind w:firstLine="720"/>
-        <w:rPr>
-          <w:b/>
-          <w:bCs/>
-          <w:sz w:val="28"/>
-          <w:szCs w:val="28"/>
-        </w:rPr>
-      </w:pPr>
-    </w:p>
-    <w:p>
-      <w:pPr>
-        <w:pStyle w:val="NormalWeb"/>
-        <w:ind w:firstLine="720"/>
-        <w:rPr>
-          <w:b/>
-          <w:bCs/>
-          <w:sz w:val="28"/>
-          <w:szCs w:val="28"/>
-        </w:rPr>
-      </w:pPr>
-    </w:p>
-    <w:p>
-      <w:pPr>
-        <w:pStyle w:val="NormalWeb"/>
-        <w:ind w:firstLine="720"/>
-        <w:rPr>
-          <w:b/>
-          <w:bCs/>
-          <w:sz w:val="28"/>
-          <w:szCs w:val="28"/>
-        </w:rPr>
-      </w:pPr>
-    </w:p>
-    <w:p>
-      <w:pPr>
-        <w:pStyle w:val="NormalWeb"/>
-        <w:ind w:firstLine="720"/>
-        <w:rPr>
-          <w:b/>
-          <w:bCs/>
-          <w:sz w:val="28"/>
-          <w:szCs w:val="28"/>
-        </w:rPr>
-      </w:pPr>
-    </w:p>
-    <w:p>
-      <w:pPr>
-        <w:pStyle w:val="NormalWeb"/>
-        <w:ind w:firstLine="720"/>
-      </w:pPr>
-    </w:p>
-    <w:p>
-      <w:pPr>
-        <w:pStyle w:val="NormalWeb"/>
-        <w:ind w:firstLine="720"/>
-      </w:pPr>
-    </w:p>
-    <w:p>
-      <w:pPr>
-        <w:pStyle w:val="NormalWeb"/>
-        <w:ind w:firstLine="720"/>
-      </w:pPr>
-    </w:p>
-    <w:p>
-      <w:pPr>
-        <w:pStyle w:val="NormalWeb"/>
-        <w:ind w:firstLine="720"/>
-      </w:pPr>
-    </w:p>
-    <w:p>
-      <w:pPr>
-        <w:widowControl/>
-        <w:autoSpaceDE/>
-        <w:autoSpaceDN/>
         <w:spacing w:before="100" w:beforeAutospacing="1" w:after="100" w:afterAutospacing="1"/>
-        <w:rPr>
-          <w:sz w:val="28"/>
-          <w:szCs w:val="28"/>
-        </w:rPr>
-      </w:pPr>
-    </w:p>
-    <w:p>
-      <w:pPr>
-        <w:widowControl/>
-        <w:autoSpaceDE/>
-        <w:autoSpaceDN/>
+        <w:ind w:left="2880" w:firstLine="720"/>
+        <w:contextualSpacing/>
+        <w:outlineLvl w:val="1"/>
+        <w:rPr>
+          <w:b/>
+          <w:noProof/>
+          <w:sz w:val="24"/>
+          <w:szCs w:val="24"/>
+          <w:lang w:val="en-IN" w:eastAsia="en-IN" w:bidi="hi-IN"/>
+        </w:rPr>
+      </w:pPr>
+    </w:p>
+    <w:p>
+      <w:pPr>
         <w:spacing w:before="100" w:beforeAutospacing="1" w:after="100" w:afterAutospacing="1"/>
-        <w:rPr>
-          <w:sz w:val="28"/>
-          <w:szCs w:val="28"/>
-        </w:rPr>
-      </w:pPr>
-    </w:p>
-    <w:p>
-      <w:pPr>
-        <w:widowControl/>
-        <w:autoSpaceDE/>
-        <w:autoSpaceDN/>
-        <w:spacing w:before="100" w:beforeAutospacing="1" w:after="100" w:afterAutospacing="1"/>
-        <w:rPr>
-          <w:sz w:val="28"/>
-          <w:szCs w:val="28"/>
-        </w:rPr>
-      </w:pPr>
-    </w:p>
-    <w:p/>
-    <w:p>
-      <w:pPr>
-        <w:spacing w:before="100" w:beforeAutospacing="1" w:after="100" w:afterAutospacing="1"/>
-        <w:ind w:firstLine="720"/>
+        <w:ind w:left="2880" w:firstLine="720"/>
         <w:contextualSpacing/>
-        <w:jc w:val="center"/>
         <w:outlineLvl w:val="1"/>
         <w:rPr>
           <w:b/>
@@ -9000,16 +8685,6 @@
           <w:lang w:val="en-IN" w:eastAsia="en-IN" w:bidi="hi-IN"/>
         </w:rPr>
       </w:pPr>
-      <w:r>
-        <w:rPr>
-          <w:b/>
-          <w:noProof/>
-          <w:sz w:val="24"/>
-          <w:szCs w:val="24"/>
-          <w:lang w:val="en-IN" w:eastAsia="en-IN" w:bidi="hi-IN"/>
-        </w:rPr>
-        <w:t>Database Design Verification</w:t>
-      </w:r>
     </w:p>
     <w:p>
       <w:pPr>
@@ -9017,13 +8692,38 @@
         <w:contextualSpacing/>
         <w:outlineLvl w:val="1"/>
         <w:rPr>
-          <w:bCs/>
+          <w:b/>
           <w:noProof/>
           <w:sz w:val="24"/>
           <w:szCs w:val="24"/>
           <w:lang w:val="en-IN" w:eastAsia="en-IN" w:bidi="hi-IN"/>
         </w:rPr>
       </w:pPr>
+    </w:p>
+    <w:p>
+      <w:pPr>
+        <w:spacing w:before="100" w:beforeAutospacing="1" w:after="100" w:afterAutospacing="1"/>
+        <w:ind w:left="2880" w:firstLine="720"/>
+        <w:contextualSpacing/>
+        <w:outlineLvl w:val="1"/>
+        <w:rPr>
+          <w:b/>
+          <w:noProof/>
+          <w:sz w:val="24"/>
+          <w:szCs w:val="24"/>
+          <w:lang w:val="en-IN" w:eastAsia="en-IN" w:bidi="hi-IN"/>
+        </w:rPr>
+      </w:pPr>
+      <w:r>
+        <w:rPr>
+          <w:b/>
+          <w:noProof/>
+          <w:sz w:val="24"/>
+          <w:szCs w:val="24"/>
+          <w:lang w:val="en-IN" w:eastAsia="en-IN" w:bidi="hi-IN"/>
+        </w:rPr>
+        <w:t>Database Design Verification</w:t>
+      </w:r>
     </w:p>
     <w:p>
       <w:pPr>
@@ -9038,6 +8738,20 @@
           <w:lang w:val="en-IN" w:eastAsia="en-IN" w:bidi="hi-IN"/>
         </w:rPr>
       </w:pPr>
+    </w:p>
+    <w:p>
+      <w:pPr>
+        <w:spacing w:before="100" w:beforeAutospacing="1" w:after="100" w:afterAutospacing="1"/>
+        <w:contextualSpacing/>
+        <w:outlineLvl w:val="1"/>
+        <w:rPr>
+          <w:bCs/>
+          <w:noProof/>
+          <w:sz w:val="24"/>
+          <w:szCs w:val="24"/>
+          <w:lang w:val="en-IN" w:eastAsia="en-IN" w:bidi="hi-IN"/>
+        </w:rPr>
+      </w:pPr>
       <w:r>
         <w:rPr>
           <w:bCs/>
@@ -9062,7 +8776,7 @@
     </w:p>
     <w:tbl>
       <w:tblPr>
-        <w:tblpPr w:leftFromText="180" w:rightFromText="180" w:vertAnchor="page" w:horzAnchor="margin" w:tblpXSpec="center" w:tblpY="1899"/>
+        <w:tblpPr w:leftFromText="180" w:rightFromText="180" w:vertAnchor="page" w:horzAnchor="margin" w:tblpXSpec="center" w:tblpY="2041"/>
         <w:tblW w:w="8537" w:type="dxa"/>
         <w:tblCellSpacing w:w="15" w:type="dxa"/>
         <w:tblCellMar>
@@ -9805,20 +9519,6 @@
         <w:outlineLvl w:val="1"/>
         <w:rPr>
           <w:bCs/>
-          <w:noProof/>
-          <w:sz w:val="24"/>
-          <w:szCs w:val="24"/>
-          <w:lang w:val="en-IN" w:eastAsia="en-IN" w:bidi="hi-IN"/>
-        </w:rPr>
-      </w:pPr>
-    </w:p>
-    <w:p>
-      <w:pPr>
-        <w:spacing w:before="100" w:beforeAutospacing="1" w:after="100" w:afterAutospacing="1"/>
-        <w:contextualSpacing/>
-        <w:outlineLvl w:val="1"/>
-        <w:rPr>
-          <w:bCs/>
           <w:sz w:val="24"/>
           <w:szCs w:val="24"/>
         </w:rPr>
@@ -10000,21 +9700,10 @@
         </w:rPr>
         <w:t>Table 2: Posts</w:t>
       </w:r>
-    </w:p>
-    <w:p>
-      <w:pPr>
-        <w:tabs>
-          <w:tab w:val="left" w:pos="2356"/>
-        </w:tabs>
-        <w:rPr>
-          <w:sz w:val="24"/>
-          <w:szCs w:val="24"/>
-        </w:rPr>
-      </w:pPr>
     </w:p>
     <w:tbl>
       <w:tblPr>
-        <w:tblpPr w:leftFromText="180" w:rightFromText="180" w:vertAnchor="page" w:horzAnchor="margin" w:tblpXSpec="center" w:tblpY="6655"/>
+        <w:tblpPr w:leftFromText="180" w:rightFromText="180" w:vertAnchor="page" w:horzAnchor="margin" w:tblpXSpec="center" w:tblpY="6447"/>
         <w:tblW w:w="8701" w:type="dxa"/>
         <w:tblCellSpacing w:w="15" w:type="dxa"/>
         <w:tblCellMar>
@@ -10910,6 +10599,17 @@
           <w:tab w:val="left" w:pos="2356"/>
         </w:tabs>
         <w:rPr>
+          <w:sz w:val="24"/>
+          <w:szCs w:val="24"/>
+        </w:rPr>
+      </w:pPr>
+    </w:p>
+    <w:p>
+      <w:pPr>
+        <w:tabs>
+          <w:tab w:val="left" w:pos="2356"/>
+        </w:tabs>
+        <w:rPr>
           <w:b/>
           <w:bCs/>
           <w:sz w:val="24"/>
@@ -11059,7 +10759,7 @@
     </w:p>
     <w:tbl>
       <w:tblPr>
-        <w:tblpPr w:leftFromText="180" w:rightFromText="180" w:vertAnchor="text" w:horzAnchor="margin" w:tblpXSpec="center" w:tblpY="57"/>
+        <w:tblpPr w:leftFromText="180" w:rightFromText="180" w:vertAnchor="text" w:horzAnchor="margin" w:tblpXSpec="center" w:tblpY="-18"/>
         <w:tblW w:w="8496" w:type="dxa"/>
         <w:tblCellSpacing w:w="15" w:type="dxa"/>
         <w:tblCellMar>
@@ -12150,7 +11850,7 @@
     </w:p>
     <w:tbl>
       <w:tblPr>
-        <w:tblpPr w:leftFromText="180" w:rightFromText="180" w:vertAnchor="page" w:horzAnchor="margin" w:tblpXSpec="center" w:tblpY="1835"/>
+        <w:tblpPr w:leftFromText="180" w:rightFromText="180" w:vertAnchor="page" w:horzAnchor="margin" w:tblpXSpec="center" w:tblpY="2760"/>
         <w:tblW w:w="8254" w:type="dxa"/>
         <w:tblCellSpacing w:w="15" w:type="dxa"/>
         <w:tblCellMar>
@@ -12821,14 +12521,16 @@
           <w:sz w:val="24"/>
           <w:szCs w:val="24"/>
         </w:rPr>
-        <w:t xml:space="preserve">                          </w:t>
-      </w:r>
-      <w:r>
-        <w:rPr>
-          <w:sz w:val="24"/>
-          <w:szCs w:val="24"/>
-        </w:rPr>
-        <w:t>Table 5: Follows</w:t>
+        <w:t xml:space="preserve">                      </w:t>
+      </w:r>
+      <w:r>
+        <w:rPr>
+          <w:b/>
+          <w:bCs/>
+          <w:sz w:val="24"/>
+          <w:szCs w:val="24"/>
+        </w:rPr>
+        <w:tab/>
       </w:r>
     </w:p>
     <w:p>
@@ -12844,480 +12546,6 @@
         </w:rPr>
       </w:pPr>
     </w:p>
-    <w:tbl>
-      <w:tblPr>
-        <w:tblpPr w:leftFromText="180" w:rightFromText="180" w:vertAnchor="text" w:horzAnchor="page" w:tblpX="1834" w:tblpY="53"/>
-        <w:tblW w:w="8253" w:type="dxa"/>
-        <w:tblCellSpacing w:w="15" w:type="dxa"/>
-        <w:tblCellMar>
-          <w:top w:w="15" w:type="dxa"/>
-          <w:left w:w="15" w:type="dxa"/>
-          <w:bottom w:w="15" w:type="dxa"/>
-          <w:right w:w="15" w:type="dxa"/>
-        </w:tblCellMar>
-        <w:tblLook w:val="04A0" w:firstRow="1" w:lastRow="0" w:firstColumn="1" w:lastColumn="0" w:noHBand="0" w:noVBand="1"/>
-      </w:tblPr>
-      <w:tblGrid>
-        <w:gridCol w:w="2662"/>
-        <w:gridCol w:w="2005"/>
-        <w:gridCol w:w="3586"/>
-      </w:tblGrid>
-      <w:tr>
-        <w:trPr>
-          <w:trHeight w:val="442"/>
-          <w:tblHeader/>
-          <w:tblCellSpacing w:w="15" w:type="dxa"/>
-        </w:trPr>
-        <w:tc>
-          <w:tcPr>
-            <w:tcW w:w="0" w:type="auto"/>
-            <w:vAlign w:val="center"/>
-            <w:hideMark/>
-          </w:tcPr>
-          <w:p>
-            <w:pPr>
-              <w:widowControl/>
-              <w:autoSpaceDE/>
-              <w:autoSpaceDN/>
-              <w:jc w:val="center"/>
-              <w:rPr>
-                <w:b/>
-                <w:bCs/>
-                <w:sz w:val="24"/>
-                <w:szCs w:val="24"/>
-                <w:lang w:val="en-IN" w:eastAsia="en-IN" w:bidi="hi-IN"/>
-              </w:rPr>
-            </w:pPr>
-            <w:r>
-              <w:rPr>
-                <w:b/>
-                <w:bCs/>
-                <w:sz w:val="24"/>
-                <w:szCs w:val="24"/>
-                <w:lang w:val="en-IN" w:eastAsia="en-IN" w:bidi="hi-IN"/>
-              </w:rPr>
-              <w:t>Field Name</w:t>
-            </w:r>
-          </w:p>
-        </w:tc>
-        <w:tc>
-          <w:tcPr>
-            <w:tcW w:w="0" w:type="auto"/>
-            <w:vAlign w:val="center"/>
-            <w:hideMark/>
-          </w:tcPr>
-          <w:p>
-            <w:pPr>
-              <w:widowControl/>
-              <w:autoSpaceDE/>
-              <w:autoSpaceDN/>
-              <w:jc w:val="center"/>
-              <w:rPr>
-                <w:b/>
-                <w:bCs/>
-                <w:sz w:val="24"/>
-                <w:szCs w:val="24"/>
-                <w:lang w:val="en-IN" w:eastAsia="en-IN" w:bidi="hi-IN"/>
-              </w:rPr>
-            </w:pPr>
-            <w:r>
-              <w:rPr>
-                <w:b/>
-                <w:bCs/>
-                <w:sz w:val="24"/>
-                <w:szCs w:val="24"/>
-                <w:lang w:val="en-IN" w:eastAsia="en-IN" w:bidi="hi-IN"/>
-              </w:rPr>
-              <w:t>Data Type</w:t>
-            </w:r>
-          </w:p>
-        </w:tc>
-        <w:tc>
-          <w:tcPr>
-            <w:tcW w:w="0" w:type="auto"/>
-            <w:vAlign w:val="center"/>
-            <w:hideMark/>
-          </w:tcPr>
-          <w:p>
-            <w:pPr>
-              <w:widowControl/>
-              <w:autoSpaceDE/>
-              <w:autoSpaceDN/>
-              <w:jc w:val="center"/>
-              <w:rPr>
-                <w:b/>
-                <w:bCs/>
-                <w:sz w:val="24"/>
-                <w:szCs w:val="24"/>
-                <w:lang w:val="en-IN" w:eastAsia="en-IN" w:bidi="hi-IN"/>
-              </w:rPr>
-            </w:pPr>
-            <w:r>
-              <w:rPr>
-                <w:b/>
-                <w:bCs/>
-                <w:sz w:val="24"/>
-                <w:szCs w:val="24"/>
-                <w:lang w:val="en-IN" w:eastAsia="en-IN" w:bidi="hi-IN"/>
-              </w:rPr>
-              <w:t>Description</w:t>
-            </w:r>
-          </w:p>
-        </w:tc>
-      </w:tr>
-      <w:tr>
-        <w:trPr>
-          <w:trHeight w:val="442"/>
-          <w:tblCellSpacing w:w="15" w:type="dxa"/>
-        </w:trPr>
-        <w:tc>
-          <w:tcPr>
-            <w:tcW w:w="0" w:type="auto"/>
-            <w:vAlign w:val="center"/>
-            <w:hideMark/>
-          </w:tcPr>
-          <w:p>
-            <w:pPr>
-              <w:widowControl/>
-              <w:autoSpaceDE/>
-              <w:autoSpaceDN/>
-              <w:rPr>
-                <w:sz w:val="24"/>
-                <w:szCs w:val="24"/>
-                <w:lang w:val="en-IN" w:eastAsia="en-IN" w:bidi="hi-IN"/>
-              </w:rPr>
-            </w:pPr>
-            <w:r>
-              <w:rPr>
-                <w:rFonts w:ascii="Courier New" w:hAnsi="Courier New" w:cs="Courier New"/>
-                <w:sz w:val="20"/>
-                <w:szCs w:val="20"/>
-                <w:lang w:val="en-IN" w:eastAsia="en-IN" w:bidi="hi-IN"/>
-              </w:rPr>
-              <w:t>_id</w:t>
-            </w:r>
-          </w:p>
-        </w:tc>
-        <w:tc>
-          <w:tcPr>
-            <w:tcW w:w="0" w:type="auto"/>
-            <w:vAlign w:val="center"/>
-            <w:hideMark/>
-          </w:tcPr>
-          <w:p>
-            <w:pPr>
-              <w:widowControl/>
-              <w:autoSpaceDE/>
-              <w:autoSpaceDN/>
-              <w:rPr>
-                <w:sz w:val="24"/>
-                <w:szCs w:val="24"/>
-                <w:lang w:val="en-IN" w:eastAsia="en-IN" w:bidi="hi-IN"/>
-              </w:rPr>
-            </w:pPr>
-            <w:r>
-              <w:rPr>
-                <w:sz w:val="24"/>
-                <w:szCs w:val="24"/>
-                <w:lang w:val="en-IN" w:eastAsia="en-IN" w:bidi="hi-IN"/>
-              </w:rPr>
-              <w:t>ObjectId</w:t>
-            </w:r>
-          </w:p>
-        </w:tc>
-        <w:tc>
-          <w:tcPr>
-            <w:tcW w:w="0" w:type="auto"/>
-            <w:vAlign w:val="center"/>
-            <w:hideMark/>
-          </w:tcPr>
-          <w:p>
-            <w:pPr>
-              <w:widowControl/>
-              <w:autoSpaceDE/>
-              <w:autoSpaceDN/>
-              <w:rPr>
-                <w:sz w:val="24"/>
-                <w:szCs w:val="24"/>
-                <w:lang w:val="en-IN" w:eastAsia="en-IN" w:bidi="hi-IN"/>
-              </w:rPr>
-            </w:pPr>
-            <w:r>
-              <w:rPr>
-                <w:sz w:val="24"/>
-                <w:szCs w:val="24"/>
-                <w:lang w:val="en-IN" w:eastAsia="en-IN" w:bidi="hi-IN"/>
-              </w:rPr>
-              <w:t>Unique identifier</w:t>
-            </w:r>
-          </w:p>
-        </w:tc>
-      </w:tr>
-      <w:tr>
-        <w:trPr>
-          <w:trHeight w:val="442"/>
-          <w:tblCellSpacing w:w="15" w:type="dxa"/>
-        </w:trPr>
-        <w:tc>
-          <w:tcPr>
-            <w:tcW w:w="0" w:type="auto"/>
-            <w:vAlign w:val="center"/>
-            <w:hideMark/>
-          </w:tcPr>
-          <w:p>
-            <w:pPr>
-              <w:widowControl/>
-              <w:autoSpaceDE/>
-              <w:autoSpaceDN/>
-              <w:rPr>
-                <w:sz w:val="24"/>
-                <w:szCs w:val="24"/>
-                <w:lang w:val="en-IN" w:eastAsia="en-IN" w:bidi="hi-IN"/>
-              </w:rPr>
-            </w:pPr>
-            <w:r>
-              <w:rPr>
-                <w:rFonts w:ascii="Courier New" w:hAnsi="Courier New" w:cs="Courier New"/>
-                <w:sz w:val="20"/>
-                <w:szCs w:val="20"/>
-                <w:lang w:val="en-IN" w:eastAsia="en-IN" w:bidi="hi-IN"/>
-              </w:rPr>
-              <w:t>follower_id</w:t>
-            </w:r>
-          </w:p>
-        </w:tc>
-        <w:tc>
-          <w:tcPr>
-            <w:tcW w:w="0" w:type="auto"/>
-            <w:vAlign w:val="center"/>
-            <w:hideMark/>
-          </w:tcPr>
-          <w:p>
-            <w:pPr>
-              <w:widowControl/>
-              <w:autoSpaceDE/>
-              <w:autoSpaceDN/>
-              <w:rPr>
-                <w:sz w:val="24"/>
-                <w:szCs w:val="24"/>
-                <w:lang w:val="en-IN" w:eastAsia="en-IN" w:bidi="hi-IN"/>
-              </w:rPr>
-            </w:pPr>
-            <w:r>
-              <w:rPr>
-                <w:sz w:val="24"/>
-                <w:szCs w:val="24"/>
-                <w:lang w:val="en-IN" w:eastAsia="en-IN" w:bidi="hi-IN"/>
-              </w:rPr>
-              <w:t>ObjectId</w:t>
-            </w:r>
-          </w:p>
-        </w:tc>
-        <w:tc>
-          <w:tcPr>
-            <w:tcW w:w="0" w:type="auto"/>
-            <w:vAlign w:val="center"/>
-            <w:hideMark/>
-          </w:tcPr>
-          <w:p>
-            <w:pPr>
-              <w:widowControl/>
-              <w:autoSpaceDE/>
-              <w:autoSpaceDN/>
-              <w:rPr>
-                <w:sz w:val="24"/>
-                <w:szCs w:val="24"/>
-                <w:lang w:val="en-IN" w:eastAsia="en-IN" w:bidi="hi-IN"/>
-              </w:rPr>
-            </w:pPr>
-            <w:r>
-              <w:rPr>
-                <w:sz w:val="24"/>
-                <w:szCs w:val="24"/>
-                <w:lang w:val="en-IN" w:eastAsia="en-IN" w:bidi="hi-IN"/>
-              </w:rPr>
-              <w:t>User who follows</w:t>
-            </w:r>
-          </w:p>
-        </w:tc>
-      </w:tr>
-      <w:tr>
-        <w:trPr>
-          <w:trHeight w:val="442"/>
-          <w:tblCellSpacing w:w="15" w:type="dxa"/>
-        </w:trPr>
-        <w:tc>
-          <w:tcPr>
-            <w:tcW w:w="0" w:type="auto"/>
-            <w:vAlign w:val="center"/>
-            <w:hideMark/>
-          </w:tcPr>
-          <w:p>
-            <w:pPr>
-              <w:widowControl/>
-              <w:autoSpaceDE/>
-              <w:autoSpaceDN/>
-              <w:rPr>
-                <w:sz w:val="24"/>
-                <w:szCs w:val="24"/>
-                <w:lang w:val="en-IN" w:eastAsia="en-IN" w:bidi="hi-IN"/>
-              </w:rPr>
-            </w:pPr>
-            <w:r>
-              <w:rPr>
-                <w:rFonts w:ascii="Courier New" w:hAnsi="Courier New" w:cs="Courier New"/>
-                <w:sz w:val="20"/>
-                <w:szCs w:val="20"/>
-                <w:lang w:val="en-IN" w:eastAsia="en-IN" w:bidi="hi-IN"/>
-              </w:rPr>
-              <w:t>following_id</w:t>
-            </w:r>
-          </w:p>
-        </w:tc>
-        <w:tc>
-          <w:tcPr>
-            <w:tcW w:w="0" w:type="auto"/>
-            <w:vAlign w:val="center"/>
-            <w:hideMark/>
-          </w:tcPr>
-          <w:p>
-            <w:pPr>
-              <w:widowControl/>
-              <w:autoSpaceDE/>
-              <w:autoSpaceDN/>
-              <w:rPr>
-                <w:sz w:val="24"/>
-                <w:szCs w:val="24"/>
-                <w:lang w:val="en-IN" w:eastAsia="en-IN" w:bidi="hi-IN"/>
-              </w:rPr>
-            </w:pPr>
-            <w:r>
-              <w:rPr>
-                <w:sz w:val="24"/>
-                <w:szCs w:val="24"/>
-                <w:lang w:val="en-IN" w:eastAsia="en-IN" w:bidi="hi-IN"/>
-              </w:rPr>
-              <w:t>ObjectId</w:t>
-            </w:r>
-          </w:p>
-        </w:tc>
-        <w:tc>
-          <w:tcPr>
-            <w:tcW w:w="0" w:type="auto"/>
-            <w:vAlign w:val="center"/>
-            <w:hideMark/>
-          </w:tcPr>
-          <w:p>
-            <w:pPr>
-              <w:widowControl/>
-              <w:autoSpaceDE/>
-              <w:autoSpaceDN/>
-              <w:rPr>
-                <w:sz w:val="24"/>
-                <w:szCs w:val="24"/>
-                <w:lang w:val="en-IN" w:eastAsia="en-IN" w:bidi="hi-IN"/>
-              </w:rPr>
-            </w:pPr>
-            <w:r>
-              <w:rPr>
-                <w:sz w:val="24"/>
-                <w:szCs w:val="24"/>
-                <w:lang w:val="en-IN" w:eastAsia="en-IN" w:bidi="hi-IN"/>
-              </w:rPr>
-              <w:t>User being followed</w:t>
-            </w:r>
-          </w:p>
-        </w:tc>
-      </w:tr>
-      <w:tr>
-        <w:trPr>
-          <w:trHeight w:val="442"/>
-          <w:tblCellSpacing w:w="15" w:type="dxa"/>
-        </w:trPr>
-        <w:tc>
-          <w:tcPr>
-            <w:tcW w:w="0" w:type="auto"/>
-            <w:vAlign w:val="center"/>
-            <w:hideMark/>
-          </w:tcPr>
-          <w:p>
-            <w:pPr>
-              <w:widowControl/>
-              <w:autoSpaceDE/>
-              <w:autoSpaceDN/>
-              <w:rPr>
-                <w:sz w:val="24"/>
-                <w:szCs w:val="24"/>
-                <w:lang w:val="en-IN" w:eastAsia="en-IN" w:bidi="hi-IN"/>
-              </w:rPr>
-            </w:pPr>
-            <w:r>
-              <w:rPr>
-                <w:rFonts w:ascii="Courier New" w:hAnsi="Courier New" w:cs="Courier New"/>
-                <w:sz w:val="20"/>
-                <w:szCs w:val="20"/>
-                <w:lang w:val="en-IN" w:eastAsia="en-IN" w:bidi="hi-IN"/>
-              </w:rPr>
-              <w:t>created_at</w:t>
-            </w:r>
-          </w:p>
-        </w:tc>
-        <w:tc>
-          <w:tcPr>
-            <w:tcW w:w="0" w:type="auto"/>
-            <w:vAlign w:val="center"/>
-            <w:hideMark/>
-          </w:tcPr>
-          <w:p>
-            <w:pPr>
-              <w:widowControl/>
-              <w:autoSpaceDE/>
-              <w:autoSpaceDN/>
-              <w:rPr>
-                <w:sz w:val="24"/>
-                <w:szCs w:val="24"/>
-                <w:lang w:val="en-IN" w:eastAsia="en-IN" w:bidi="hi-IN"/>
-              </w:rPr>
-            </w:pPr>
-            <w:r>
-              <w:rPr>
-                <w:sz w:val="24"/>
-                <w:szCs w:val="24"/>
-                <w:lang w:val="en-IN" w:eastAsia="en-IN" w:bidi="hi-IN"/>
-              </w:rPr>
-              <w:t>Timestamp</w:t>
-            </w:r>
-          </w:p>
-        </w:tc>
-        <w:tc>
-          <w:tcPr>
-            <w:tcW w:w="0" w:type="auto"/>
-            <w:vAlign w:val="center"/>
-            <w:hideMark/>
-          </w:tcPr>
-          <w:p>
-            <w:pPr>
-              <w:widowControl/>
-              <w:autoSpaceDE/>
-              <w:autoSpaceDN/>
-              <w:rPr>
-                <w:sz w:val="24"/>
-                <w:szCs w:val="24"/>
-                <w:lang w:val="en-IN" w:eastAsia="en-IN" w:bidi="hi-IN"/>
-              </w:rPr>
-            </w:pPr>
-            <w:r>
-              <w:rPr>
-                <w:sz w:val="24"/>
-                <w:szCs w:val="24"/>
-                <w:lang w:val="en-IN" w:eastAsia="en-IN" w:bidi="hi-IN"/>
-              </w:rPr>
-              <w:t>Follow date</w:t>
-            </w:r>
-          </w:p>
-        </w:tc>
-      </w:tr>
-    </w:tbl>
     <w:p>
       <w:pPr>
         <w:tabs>
@@ -13330,6 +12558,19 @@
           <w:szCs w:val="24"/>
         </w:rPr>
       </w:pPr>
+    </w:p>
+    <w:p>
+      <w:pPr>
+        <w:tabs>
+          <w:tab w:val="left" w:pos="2356"/>
+        </w:tabs>
+        <w:rPr>
+          <w:b/>
+          <w:bCs/>
+          <w:sz w:val="24"/>
+          <w:szCs w:val="24"/>
+        </w:rPr>
+      </w:pPr>
       <w:r>
         <w:rPr>
           <w:b/>
@@ -13339,120 +12580,6 @@
         </w:rPr>
         <w:tab/>
       </w:r>
-    </w:p>
-    <w:p>
-      <w:pPr>
-        <w:tabs>
-          <w:tab w:val="left" w:pos="2356"/>
-        </w:tabs>
-        <w:rPr>
-          <w:b/>
-          <w:bCs/>
-          <w:sz w:val="24"/>
-          <w:szCs w:val="24"/>
-        </w:rPr>
-      </w:pPr>
-    </w:p>
-    <w:p>
-      <w:pPr>
-        <w:tabs>
-          <w:tab w:val="left" w:pos="2356"/>
-        </w:tabs>
-        <w:rPr>
-          <w:b/>
-          <w:bCs/>
-          <w:sz w:val="24"/>
-          <w:szCs w:val="24"/>
-        </w:rPr>
-      </w:pPr>
-    </w:p>
-    <w:p>
-      <w:pPr>
-        <w:tabs>
-          <w:tab w:val="left" w:pos="2356"/>
-        </w:tabs>
-        <w:rPr>
-          <w:b/>
-          <w:bCs/>
-          <w:sz w:val="24"/>
-          <w:szCs w:val="24"/>
-        </w:rPr>
-      </w:pPr>
-      <w:r>
-        <w:rPr>
-          <w:b/>
-          <w:bCs/>
-          <w:sz w:val="24"/>
-          <w:szCs w:val="24"/>
-        </w:rPr>
-        <w:tab/>
-      </w:r>
-    </w:p>
-    <w:p>
-      <w:pPr>
-        <w:tabs>
-          <w:tab w:val="left" w:pos="2356"/>
-        </w:tabs>
-        <w:rPr>
-          <w:b/>
-          <w:bCs/>
-          <w:sz w:val="24"/>
-          <w:szCs w:val="24"/>
-        </w:rPr>
-      </w:pPr>
-    </w:p>
-    <w:p>
-      <w:pPr>
-        <w:tabs>
-          <w:tab w:val="left" w:pos="2356"/>
-        </w:tabs>
-        <w:rPr>
-          <w:b/>
-          <w:bCs/>
-          <w:sz w:val="24"/>
-          <w:szCs w:val="24"/>
-        </w:rPr>
-      </w:pPr>
-    </w:p>
-    <w:p>
-      <w:pPr>
-        <w:tabs>
-          <w:tab w:val="left" w:pos="2356"/>
-        </w:tabs>
-        <w:rPr>
-          <w:b/>
-          <w:bCs/>
-          <w:sz w:val="24"/>
-          <w:szCs w:val="24"/>
-        </w:rPr>
-      </w:pPr>
-    </w:p>
-    <w:p>
-      <w:pPr>
-        <w:tabs>
-          <w:tab w:val="left" w:pos="2356"/>
-        </w:tabs>
-        <w:rPr>
-          <w:b/>
-          <w:bCs/>
-          <w:sz w:val="24"/>
-          <w:szCs w:val="24"/>
-        </w:rPr>
-      </w:pPr>
-    </w:p>
-    <w:p>
-      <w:pPr>
-        <w:tabs>
-          <w:tab w:val="left" w:pos="2356"/>
-        </w:tabs>
-        <w:jc w:val="center"/>
-        <w:rPr>
-          <w:b/>
-          <w:bCs/>
-          <w:sz w:val="24"/>
-          <w:szCs w:val="24"/>
-        </w:rPr>
-      </w:pPr>
     </w:p>
     <w:p>
       <w:pPr>
@@ -13969,8 +13096,8 @@
             <v:path o:extrusionok="f" gradientshapeok="t" o:connecttype="rect"/>
             <o:lock v:ext="edit" aspectratio="t"/>
           </v:shapetype>
-          <v:shape id="_x0000_i1026" type="#_x0000_t75" style="width:450.75pt;height:582.75pt">
-            <v:imagedata r:id="rId10" o:title="ERD"/>
+          <v:shape id="_x0000_i1026" type="#_x0000_t75" style="width:450.85pt;height:582.85pt">
+            <v:imagedata r:id="rId11" o:title="ERD"/>
           </v:shape>
         </w:pict>
       </w:r>
@@ -14234,7 +13361,7 @@
                     </pic:cNvPicPr>
                   </pic:nvPicPr>
                   <pic:blipFill>
-                    <a:blip r:embed="rId11">
+                    <a:blip r:embed="rId12">
                       <a:extLst>
                         <a:ext uri="{28A0092B-C50C-407E-A947-70E740481C1C}">
                           <a14:useLocalDpi xmlns:a14="http://schemas.microsoft.com/office/drawing/2010/main" val="0"/>
@@ -14820,74 +13947,9 @@
           <w:sz w:val="24"/>
           <w:szCs w:val="24"/>
         </w:rPr>
+        <w:lastRenderedPageBreak/>
         <w:tab/>
       </w:r>
-    </w:p>
-    <w:p>
-      <w:pPr>
-        <w:tabs>
-          <w:tab w:val="left" w:pos="1954"/>
-        </w:tabs>
-        <w:rPr>
-          <w:sz w:val="24"/>
-          <w:szCs w:val="24"/>
-        </w:rPr>
-      </w:pPr>
-    </w:p>
-    <w:p>
-      <w:pPr>
-        <w:tabs>
-          <w:tab w:val="left" w:pos="1954"/>
-        </w:tabs>
-        <w:rPr>
-          <w:sz w:val="24"/>
-          <w:szCs w:val="24"/>
-        </w:rPr>
-      </w:pPr>
-    </w:p>
-    <w:p>
-      <w:pPr>
-        <w:tabs>
-          <w:tab w:val="left" w:pos="1954"/>
-        </w:tabs>
-        <w:rPr>
-          <w:sz w:val="24"/>
-          <w:szCs w:val="24"/>
-        </w:rPr>
-      </w:pPr>
-    </w:p>
-    <w:p>
-      <w:pPr>
-        <w:tabs>
-          <w:tab w:val="left" w:pos="1954"/>
-        </w:tabs>
-        <w:rPr>
-          <w:sz w:val="24"/>
-          <w:szCs w:val="24"/>
-        </w:rPr>
-      </w:pPr>
-    </w:p>
-    <w:p>
-      <w:pPr>
-        <w:tabs>
-          <w:tab w:val="left" w:pos="1954"/>
-        </w:tabs>
-        <w:rPr>
-          <w:sz w:val="24"/>
-          <w:szCs w:val="24"/>
-        </w:rPr>
-      </w:pPr>
-    </w:p>
-    <w:p>
-      <w:pPr>
-        <w:tabs>
-          <w:tab w:val="left" w:pos="1954"/>
-        </w:tabs>
-        <w:rPr>
-          <w:sz w:val="24"/>
-          <w:szCs w:val="24"/>
-        </w:rPr>
-      </w:pPr>
     </w:p>
     <w:p>
       <w:pPr>
@@ -14964,7 +14026,7 @@
                     </pic:cNvPicPr>
                   </pic:nvPicPr>
                   <pic:blipFill>
-                    <a:blip r:embed="rId12">
+                    <a:blip r:embed="rId13">
                       <a:extLst>
                         <a:ext uri="{28A0092B-C50C-407E-A947-70E740481C1C}">
                           <a14:useLocalDpi xmlns:a14="http://schemas.microsoft.com/office/drawing/2010/main" val="0"/>
@@ -15477,61 +14539,6 @@
     </w:p>
     <w:p>
       <w:pPr>
-        <w:tabs>
-          <w:tab w:val="left" w:pos="7056"/>
-        </w:tabs>
-        <w:rPr>
-          <w:sz w:val="24"/>
-          <w:szCs w:val="24"/>
-        </w:rPr>
-      </w:pPr>
-    </w:p>
-    <w:p>
-      <w:pPr>
-        <w:tabs>
-          <w:tab w:val="left" w:pos="7056"/>
-        </w:tabs>
-        <w:rPr>
-          <w:sz w:val="24"/>
-          <w:szCs w:val="24"/>
-        </w:rPr>
-      </w:pPr>
-    </w:p>
-    <w:p>
-      <w:pPr>
-        <w:tabs>
-          <w:tab w:val="left" w:pos="7056"/>
-        </w:tabs>
-        <w:rPr>
-          <w:sz w:val="24"/>
-          <w:szCs w:val="24"/>
-        </w:rPr>
-      </w:pPr>
-    </w:p>
-    <w:p>
-      <w:pPr>
-        <w:tabs>
-          <w:tab w:val="left" w:pos="7056"/>
-        </w:tabs>
-        <w:rPr>
-          <w:sz w:val="24"/>
-          <w:szCs w:val="24"/>
-        </w:rPr>
-      </w:pPr>
-    </w:p>
-    <w:p>
-      <w:pPr>
-        <w:tabs>
-          <w:tab w:val="left" w:pos="7056"/>
-        </w:tabs>
-        <w:rPr>
-          <w:sz w:val="24"/>
-          <w:szCs w:val="24"/>
-        </w:rPr>
-      </w:pPr>
-    </w:p>
-    <w:p>
-      <w:pPr>
         <w:pStyle w:val="ListParagraph"/>
         <w:widowControl/>
         <w:numPr>
@@ -15587,7 +14594,7 @@
                     </pic:cNvPicPr>
                   </pic:nvPicPr>
                   <pic:blipFill>
-                    <a:blip r:embed="rId13">
+                    <a:blip r:embed="rId14">
                       <a:extLst>
                         <a:ext uri="{28A0092B-C50C-407E-A947-70E740481C1C}">
                           <a14:useLocalDpi xmlns:a14="http://schemas.microsoft.com/office/drawing/2010/main" val="0"/>
@@ -15922,7 +14929,6 @@
           <w:sz w:val="24"/>
           <w:szCs w:val="24"/>
         </w:rPr>
-        <w:lastRenderedPageBreak/>
         <w:tab/>
       </w:r>
     </w:p>
@@ -16029,7 +15035,7 @@
                     </pic:cNvPicPr>
                   </pic:nvPicPr>
                   <pic:blipFill>
-                    <a:blip r:embed="rId14" cstate="print">
+                    <a:blip r:embed="rId15" cstate="print">
                       <a:extLst>
                         <a:ext uri="{28A0092B-C50C-407E-A947-70E740481C1C}">
                           <a14:useLocalDpi xmlns:a14="http://schemas.microsoft.com/office/drawing/2010/main" val="0"/>
@@ -16178,7 +15184,7 @@
                     </pic:cNvPicPr>
                   </pic:nvPicPr>
                   <pic:blipFill>
-                    <a:blip r:embed="rId15">
+                    <a:blip r:embed="rId16">
                       <a:extLst>
                         <a:ext uri="{28A0092B-C50C-407E-A947-70E740481C1C}">
                           <a14:useLocalDpi xmlns:a14="http://schemas.microsoft.com/office/drawing/2010/main" val="0"/>
@@ -16336,7 +15342,7 @@
                     </pic:cNvPicPr>
                   </pic:nvPicPr>
                   <pic:blipFill>
-                    <a:blip r:embed="rId16">
+                    <a:blip r:embed="rId17">
                       <a:extLst>
                         <a:ext uri="{28A0092B-C50C-407E-A947-70E740481C1C}">
                           <a14:useLocalDpi xmlns:a14="http://schemas.microsoft.com/office/drawing/2010/main" val="0"/>
@@ -16524,7 +15530,7 @@
                     <pic:cNvPicPr/>
                   </pic:nvPicPr>
                   <pic:blipFill>
-                    <a:blip r:embed="rId17" cstate="print">
+                    <a:blip r:embed="rId18" cstate="print">
                       <a:extLst>
                         <a:ext uri="{28A0092B-C50C-407E-A947-70E740481C1C}">
                           <a14:useLocalDpi xmlns:a14="http://schemas.microsoft.com/office/drawing/2010/main" val="0"/>
@@ -16598,7 +15604,7 @@
                     <pic:cNvPicPr/>
                   </pic:nvPicPr>
                   <pic:blipFill>
-                    <a:blip r:embed="rId18" cstate="print">
+                    <a:blip r:embed="rId19" cstate="print">
                       <a:extLst>
                         <a:ext uri="{28A0092B-C50C-407E-A947-70E740481C1C}">
                           <a14:useLocalDpi xmlns:a14="http://schemas.microsoft.com/office/drawing/2010/main" val="0"/>
@@ -16803,7 +15809,7 @@
                     <pic:cNvPicPr/>
                   </pic:nvPicPr>
                   <pic:blipFill>
-                    <a:blip r:embed="rId19" cstate="print">
+                    <a:blip r:embed="rId20" cstate="print">
                       <a:extLst>
                         <a:ext uri="{28A0092B-C50C-407E-A947-70E740481C1C}">
                           <a14:useLocalDpi xmlns:a14="http://schemas.microsoft.com/office/drawing/2010/main" val="0"/>
@@ -17035,7 +16041,7 @@
                     <pic:cNvPicPr/>
                   </pic:nvPicPr>
                   <pic:blipFill>
-                    <a:blip r:embed="rId20" cstate="print">
+                    <a:blip r:embed="rId21" cstate="print">
                       <a:extLst>
                         <a:ext uri="{28A0092B-C50C-407E-A947-70E740481C1C}">
                           <a14:useLocalDpi xmlns:a14="http://schemas.microsoft.com/office/drawing/2010/main" val="0"/>
@@ -17215,6 +16221,7 @@
         </w:tabs>
       </w:pPr>
       <w:r>
+        <w:lastRenderedPageBreak/>
         <w:drawing>
           <wp:anchor distT="0" distB="0" distL="114300" distR="114300" simplePos="0" relativeHeight="487603712" behindDoc="1" locked="0" layoutInCell="1" allowOverlap="1" wp14:anchorId="5A1D37E1" wp14:editId="282ECE69">
             <wp:simplePos x="0" y="0"/>
@@ -17247,7 +16254,7 @@
                     <pic:cNvPicPr/>
                   </pic:nvPicPr>
                   <pic:blipFill>
-                    <a:blip r:embed="rId21" cstate="print">
+                    <a:blip r:embed="rId22" cstate="print">
                       <a:extLst>
                         <a:ext uri="{28A0092B-C50C-407E-A947-70E740481C1C}">
                           <a14:useLocalDpi xmlns:a14="http://schemas.microsoft.com/office/drawing/2010/main" val="0"/>
@@ -17409,7 +16416,6 @@
           <w:sz w:val="32"/>
           <w:szCs w:val="32"/>
         </w:rPr>
-        <w:lastRenderedPageBreak/>
         <w:t>Coding</w:t>
       </w:r>
     </w:p>
@@ -17419,6 +16425,7 @@
         <w:tabs>
           <w:tab w:val="left" w:pos="4400"/>
         </w:tabs>
+        <w:spacing w:line="360" w:lineRule="auto"/>
         <w:ind w:left="720" w:firstLine="0"/>
         <w:rPr>
           <w:b/>
@@ -17432,6 +16439,7 @@
         <w:tabs>
           <w:tab w:val="left" w:pos="4400"/>
         </w:tabs>
+        <w:spacing w:line="360" w:lineRule="auto"/>
         <w:rPr>
           <w:b/>
           <w:bCs/>
@@ -17473,6 +16481,7 @@
         <w:tabs>
           <w:tab w:val="left" w:pos="4400"/>
         </w:tabs>
+        <w:spacing w:line="360" w:lineRule="auto"/>
         <w:rPr>
           <w:b/>
           <w:bCs/>
@@ -17484,6 +16493,7 @@
     <w:p>
       <w:pPr>
         <w:pStyle w:val="Heading2"/>
+        <w:spacing w:line="360" w:lineRule="auto"/>
       </w:pPr>
       <w:r>
         <w:rPr>
@@ -17504,6 +16514,7 @@
     <w:p>
       <w:pPr>
         <w:pStyle w:val="NormalWeb"/>
+        <w:spacing w:line="360" w:lineRule="auto"/>
         <w:ind w:left="1440"/>
       </w:pPr>
       <w:r>
@@ -17531,6 +16542,7 @@
     <w:p>
       <w:pPr>
         <w:pStyle w:val="NormalWeb"/>
+        <w:spacing w:line="360" w:lineRule="auto"/>
         <w:ind w:left="1440"/>
       </w:pPr>
       <w:r>
@@ -17551,6 +16563,7 @@
           <w:tab w:val="clear" w:pos="720"/>
           <w:tab w:val="num" w:pos="2160"/>
         </w:tabs>
+        <w:spacing w:line="360" w:lineRule="auto"/>
         <w:ind w:left="2160"/>
       </w:pPr>
       <w:r>
@@ -17568,6 +16581,7 @@
           <w:tab w:val="clear" w:pos="720"/>
           <w:tab w:val="num" w:pos="2160"/>
         </w:tabs>
+        <w:spacing w:line="360" w:lineRule="auto"/>
         <w:ind w:left="2160"/>
       </w:pPr>
       <w:r>
@@ -17585,6 +16599,7 @@
           <w:tab w:val="clear" w:pos="720"/>
           <w:tab w:val="num" w:pos="2160"/>
         </w:tabs>
+        <w:spacing w:line="360" w:lineRule="auto"/>
         <w:ind w:left="2160"/>
       </w:pPr>
       <w:r>
@@ -17602,6 +16617,7 @@
           <w:tab w:val="clear" w:pos="720"/>
           <w:tab w:val="num" w:pos="2160"/>
         </w:tabs>
+        <w:spacing w:line="360" w:lineRule="auto"/>
         <w:ind w:left="2160"/>
       </w:pPr>
       <w:r>
@@ -17619,6 +16635,7 @@
           <w:tab w:val="clear" w:pos="720"/>
           <w:tab w:val="num" w:pos="2160"/>
         </w:tabs>
+        <w:spacing w:line="360" w:lineRule="auto"/>
         <w:ind w:left="2160"/>
       </w:pPr>
       <w:r>
@@ -17636,6 +16653,7 @@
           <w:tab w:val="clear" w:pos="720"/>
           <w:tab w:val="num" w:pos="2160"/>
         </w:tabs>
+        <w:spacing w:line="360" w:lineRule="auto"/>
         <w:ind w:left="2160"/>
       </w:pPr>
       <w:r>
@@ -17653,6 +16671,7 @@
           <w:tab w:val="clear" w:pos="720"/>
           <w:tab w:val="num" w:pos="2160"/>
         </w:tabs>
+        <w:spacing w:line="360" w:lineRule="auto"/>
         <w:ind w:left="2160"/>
       </w:pPr>
       <w:r>
@@ -17670,6 +16689,7 @@
           <w:tab w:val="clear" w:pos="720"/>
           <w:tab w:val="num" w:pos="2160"/>
         </w:tabs>
+        <w:spacing w:line="360" w:lineRule="auto"/>
         <w:ind w:left="2160"/>
       </w:pPr>
       <w:r>
@@ -17679,6 +16699,7 @@
     <w:p>
       <w:pPr>
         <w:pStyle w:val="Heading2"/>
+        <w:spacing w:line="360" w:lineRule="auto"/>
       </w:pPr>
       <w:r>
         <w:rPr>
@@ -17692,6 +16713,7 @@
     <w:p>
       <w:pPr>
         <w:pStyle w:val="NormalWeb"/>
+        <w:spacing w:line="360" w:lineRule="auto"/>
         <w:ind w:left="1440"/>
       </w:pPr>
       <w:r>
@@ -17719,12 +16741,21 @@
     <w:p>
       <w:pPr>
         <w:pStyle w:val="NormalWeb"/>
+        <w:spacing w:line="360" w:lineRule="auto"/>
         <w:ind w:left="1440"/>
       </w:pPr>
+    </w:p>
+    <w:p>
+      <w:pPr>
+        <w:pStyle w:val="NormalWeb"/>
+        <w:spacing w:line="360" w:lineRule="auto"/>
+        <w:ind w:left="1440"/>
+      </w:pPr>
       <w:r>
         <w:rPr>
           <w:rStyle w:val="Strong"/>
         </w:rPr>
+        <w:lastRenderedPageBreak/>
         <w:t>Steps:</w:t>
       </w:r>
     </w:p>
@@ -17739,6 +16770,7 @@
           <w:tab w:val="clear" w:pos="720"/>
           <w:tab w:val="num" w:pos="2160"/>
         </w:tabs>
+        <w:spacing w:line="360" w:lineRule="auto"/>
         <w:ind w:left="2160"/>
       </w:pPr>
       <w:r>
@@ -17756,6 +16788,7 @@
           <w:tab w:val="clear" w:pos="720"/>
           <w:tab w:val="num" w:pos="2160"/>
         </w:tabs>
+        <w:spacing w:line="360" w:lineRule="auto"/>
         <w:ind w:left="2160"/>
       </w:pPr>
       <w:r>
@@ -17773,6 +16806,7 @@
           <w:tab w:val="clear" w:pos="720"/>
           <w:tab w:val="num" w:pos="2160"/>
         </w:tabs>
+        <w:spacing w:line="360" w:lineRule="auto"/>
         <w:ind w:left="2160"/>
       </w:pPr>
       <w:r>
@@ -17790,6 +16824,7 @@
           <w:tab w:val="clear" w:pos="720"/>
           <w:tab w:val="num" w:pos="2160"/>
         </w:tabs>
+        <w:spacing w:line="360" w:lineRule="auto"/>
         <w:ind w:left="2160"/>
       </w:pPr>
       <w:r>
@@ -17807,6 +16842,7 @@
           <w:tab w:val="clear" w:pos="720"/>
           <w:tab w:val="num" w:pos="2160"/>
         </w:tabs>
+        <w:spacing w:line="360" w:lineRule="auto"/>
         <w:ind w:left="2160"/>
       </w:pPr>
       <w:r>
@@ -17824,6 +16860,7 @@
           <w:tab w:val="clear" w:pos="720"/>
           <w:tab w:val="num" w:pos="2160"/>
         </w:tabs>
+        <w:spacing w:line="360" w:lineRule="auto"/>
         <w:ind w:left="2160"/>
       </w:pPr>
       <w:r>
@@ -17841,6 +16878,7 @@
           <w:tab w:val="clear" w:pos="720"/>
           <w:tab w:val="num" w:pos="2160"/>
         </w:tabs>
+        <w:spacing w:line="360" w:lineRule="auto"/>
         <w:ind w:left="2160"/>
       </w:pPr>
       <w:r>
@@ -17858,6 +16896,7 @@
           <w:tab w:val="clear" w:pos="720"/>
           <w:tab w:val="num" w:pos="2160"/>
         </w:tabs>
+        <w:spacing w:line="360" w:lineRule="auto"/>
         <w:ind w:left="2160"/>
       </w:pPr>
       <w:r>
@@ -17867,6 +16906,7 @@
     <w:p>
       <w:pPr>
         <w:pStyle w:val="Heading2"/>
+        <w:spacing w:line="360" w:lineRule="auto"/>
       </w:pPr>
       <w:r>
         <w:rPr>
@@ -17880,6 +16920,7 @@
     <w:p>
       <w:pPr>
         <w:pStyle w:val="NormalWeb"/>
+        <w:spacing w:line="360" w:lineRule="auto"/>
         <w:ind w:left="1440"/>
       </w:pPr>
       <w:r>
@@ -17907,6 +16948,7 @@
     <w:p>
       <w:pPr>
         <w:pStyle w:val="NormalWeb"/>
+        <w:spacing w:line="360" w:lineRule="auto"/>
         <w:ind w:left="1440"/>
       </w:pPr>
       <w:r>
@@ -17927,6 +16969,7 @@
           <w:tab w:val="clear" w:pos="720"/>
           <w:tab w:val="num" w:pos="2160"/>
         </w:tabs>
+        <w:spacing w:line="360" w:lineRule="auto"/>
         <w:ind w:left="2160"/>
       </w:pPr>
       <w:r>
@@ -17944,6 +16987,7 @@
           <w:tab w:val="clear" w:pos="720"/>
           <w:tab w:val="num" w:pos="2160"/>
         </w:tabs>
+        <w:spacing w:line="360" w:lineRule="auto"/>
         <w:ind w:left="2160"/>
       </w:pPr>
       <w:r>
@@ -17961,6 +17005,7 @@
           <w:tab w:val="clear" w:pos="720"/>
           <w:tab w:val="num" w:pos="2160"/>
         </w:tabs>
+        <w:spacing w:line="360" w:lineRule="auto"/>
         <w:ind w:left="2160"/>
       </w:pPr>
       <w:r>
@@ -17978,6 +17023,7 @@
           <w:tab w:val="clear" w:pos="720"/>
           <w:tab w:val="num" w:pos="2160"/>
         </w:tabs>
+        <w:spacing w:line="360" w:lineRule="auto"/>
         <w:ind w:left="2160"/>
       </w:pPr>
       <w:r>
@@ -17995,6 +17041,7 @@
           <w:tab w:val="clear" w:pos="720"/>
           <w:tab w:val="num" w:pos="2160"/>
         </w:tabs>
+        <w:spacing w:line="360" w:lineRule="auto"/>
         <w:ind w:left="2160"/>
       </w:pPr>
       <w:r>
@@ -18012,6 +17059,7 @@
           <w:tab w:val="clear" w:pos="720"/>
           <w:tab w:val="num" w:pos="2160"/>
         </w:tabs>
+        <w:spacing w:line="360" w:lineRule="auto"/>
         <w:ind w:left="2160"/>
       </w:pPr>
       <w:r>
@@ -18029,6 +17077,7 @@
           <w:tab w:val="clear" w:pos="720"/>
           <w:tab w:val="num" w:pos="2160"/>
         </w:tabs>
+        <w:spacing w:line="360" w:lineRule="auto"/>
         <w:ind w:left="2160"/>
       </w:pPr>
       <w:r>
@@ -18037,71 +17086,50 @@
     </w:p>
     <w:p>
       <w:pPr>
+        <w:pStyle w:val="Heading2"/>
+        <w:spacing w:line="360" w:lineRule="auto"/>
+      </w:pPr>
+      <w:r>
+        <w:rPr>
+          <w:rStyle w:val="Strong"/>
+          <w:b/>
+          <w:bCs/>
+        </w:rPr>
+        <w:t>Algorithm 4: Edit Blog Post</w:t>
+      </w:r>
+    </w:p>
+    <w:p>
+      <w:pPr>
         <w:pStyle w:val="NormalWeb"/>
-        <w:ind w:left="2160"/>
-      </w:pPr>
+        <w:spacing w:line="360" w:lineRule="auto"/>
+        <w:ind w:left="1440"/>
+      </w:pPr>
+      <w:r>
+        <w:rPr>
+          <w:rStyle w:val="Strong"/>
+        </w:rPr>
+        <w:t>Input:</w:t>
+      </w:r>
+      <w:r>
+        <w:t xml:space="preserve"> Post ID, Updated content</w:t>
+      </w:r>
+      <w:r>
+        <w:br/>
+      </w:r>
+      <w:r>
+        <w:rPr>
+          <w:rStyle w:val="Strong"/>
+        </w:rPr>
+        <w:t>Output:</w:t>
+      </w:r>
+      <w:r>
+        <w:t xml:space="preserve"> Post updated successfully</w:t>
+      </w:r>
     </w:p>
     <w:p>
       <w:pPr>
         <w:pStyle w:val="NormalWeb"/>
-        <w:ind w:left="2160"/>
-      </w:pPr>
-    </w:p>
-    <w:p>
-      <w:pPr>
-        <w:pStyle w:val="NormalWeb"/>
-        <w:ind w:left="2160"/>
-      </w:pPr>
-    </w:p>
-    <w:p>
-      <w:pPr>
-        <w:pStyle w:val="NormalWeb"/>
-        <w:ind w:left="2160"/>
-      </w:pPr>
-    </w:p>
-    <w:p>
-      <w:pPr>
-        <w:pStyle w:val="Heading2"/>
-      </w:pPr>
-      <w:r>
-        <w:rPr>
-          <w:rStyle w:val="Strong"/>
-          <w:b/>
-          <w:bCs/>
-        </w:rPr>
-        <w:t>Algorithm 4: Edit Blog Post</w:t>
-      </w:r>
-    </w:p>
-    <w:p>
-      <w:pPr>
-        <w:pStyle w:val="NormalWeb"/>
-        <w:ind w:left="1440"/>
-      </w:pPr>
-      <w:r>
-        <w:rPr>
-          <w:rStyle w:val="Strong"/>
-        </w:rPr>
-        <w:t>Input:</w:t>
-      </w:r>
-      <w:r>
-        <w:t xml:space="preserve"> Post ID, Updated content</w:t>
-      </w:r>
-      <w:r>
-        <w:br/>
-      </w:r>
-      <w:r>
-        <w:rPr>
-          <w:rStyle w:val="Strong"/>
-        </w:rPr>
-        <w:t>Output:</w:t>
-      </w:r>
-      <w:r>
-        <w:t xml:space="preserve"> Post updated successfully</w:t>
-      </w:r>
-    </w:p>
-    <w:p>
-      <w:pPr>
-        <w:pStyle w:val="NormalWeb"/>
+        <w:spacing w:line="360" w:lineRule="auto"/>
         <w:ind w:left="1440"/>
       </w:pPr>
       <w:r>
@@ -18122,6 +17150,7 @@
           <w:tab w:val="clear" w:pos="720"/>
           <w:tab w:val="num" w:pos="2160"/>
         </w:tabs>
+        <w:spacing w:line="360" w:lineRule="auto"/>
         <w:ind w:left="2160"/>
       </w:pPr>
       <w:r>
@@ -18139,6 +17168,7 @@
           <w:tab w:val="clear" w:pos="720"/>
           <w:tab w:val="num" w:pos="2160"/>
         </w:tabs>
+        <w:spacing w:line="360" w:lineRule="auto"/>
         <w:ind w:left="2160"/>
       </w:pPr>
       <w:r>
@@ -18156,6 +17186,7 @@
           <w:tab w:val="clear" w:pos="720"/>
           <w:tab w:val="num" w:pos="2160"/>
         </w:tabs>
+        <w:spacing w:line="360" w:lineRule="auto"/>
         <w:ind w:left="2160"/>
       </w:pPr>
       <w:r>
@@ -18173,6 +17204,7 @@
           <w:tab w:val="clear" w:pos="720"/>
           <w:tab w:val="num" w:pos="2160"/>
         </w:tabs>
+        <w:spacing w:line="360" w:lineRule="auto"/>
         <w:ind w:left="2160"/>
       </w:pPr>
       <w:r>
@@ -18190,6 +17222,7 @@
           <w:tab w:val="clear" w:pos="720"/>
           <w:tab w:val="num" w:pos="2160"/>
         </w:tabs>
+        <w:spacing w:line="360" w:lineRule="auto"/>
         <w:ind w:left="2160"/>
       </w:pPr>
       <w:r>
@@ -18207,6 +17240,7 @@
           <w:tab w:val="clear" w:pos="720"/>
           <w:tab w:val="num" w:pos="2160"/>
         </w:tabs>
+        <w:spacing w:line="360" w:lineRule="auto"/>
         <w:ind w:left="2160"/>
       </w:pPr>
       <w:r>
@@ -18224,9 +17258,11 @@
           <w:tab w:val="clear" w:pos="720"/>
           <w:tab w:val="num" w:pos="2160"/>
         </w:tabs>
+        <w:spacing w:line="360" w:lineRule="auto"/>
         <w:ind w:left="2160"/>
       </w:pPr>
       <w:r>
+        <w:lastRenderedPageBreak/>
         <w:t>Display confirmation message</w:t>
       </w:r>
     </w:p>
@@ -18241,6 +17277,7 @@
           <w:tab w:val="clear" w:pos="720"/>
           <w:tab w:val="num" w:pos="2160"/>
         </w:tabs>
+        <w:spacing w:line="360" w:lineRule="auto"/>
         <w:ind w:left="2160"/>
       </w:pPr>
       <w:r>
@@ -18250,6 +17287,7 @@
     <w:p>
       <w:pPr>
         <w:pStyle w:val="Heading2"/>
+        <w:spacing w:line="360" w:lineRule="auto"/>
       </w:pPr>
       <w:r>
         <w:rPr>
@@ -18263,6 +17301,7 @@
     <w:p>
       <w:pPr>
         <w:pStyle w:val="NormalWeb"/>
+        <w:spacing w:line="360" w:lineRule="auto"/>
         <w:ind w:left="1440"/>
       </w:pPr>
       <w:r>
@@ -18290,6 +17329,7 @@
     <w:p>
       <w:pPr>
         <w:pStyle w:val="NormalWeb"/>
+        <w:spacing w:line="360" w:lineRule="auto"/>
         <w:ind w:left="1440"/>
       </w:pPr>
       <w:r>
@@ -18310,6 +17350,7 @@
           <w:tab w:val="clear" w:pos="720"/>
           <w:tab w:val="num" w:pos="2160"/>
         </w:tabs>
+        <w:spacing w:line="360" w:lineRule="auto"/>
         <w:ind w:left="2160"/>
       </w:pPr>
       <w:r>
@@ -18327,6 +17368,7 @@
           <w:tab w:val="clear" w:pos="720"/>
           <w:tab w:val="num" w:pos="2160"/>
         </w:tabs>
+        <w:spacing w:line="360" w:lineRule="auto"/>
         <w:ind w:left="2160"/>
       </w:pPr>
       <w:r>
@@ -18344,6 +17386,7 @@
           <w:tab w:val="clear" w:pos="720"/>
           <w:tab w:val="num" w:pos="2160"/>
         </w:tabs>
+        <w:spacing w:line="360" w:lineRule="auto"/>
         <w:ind w:left="2160"/>
       </w:pPr>
       <w:r>
@@ -18361,6 +17404,7 @@
           <w:tab w:val="clear" w:pos="720"/>
           <w:tab w:val="num" w:pos="2160"/>
         </w:tabs>
+        <w:spacing w:line="360" w:lineRule="auto"/>
         <w:ind w:left="2160"/>
       </w:pPr>
       <w:r>
@@ -18378,6 +17422,7 @@
           <w:tab w:val="clear" w:pos="720"/>
           <w:tab w:val="num" w:pos="2160"/>
         </w:tabs>
+        <w:spacing w:line="360" w:lineRule="auto"/>
         <w:ind w:left="2160"/>
       </w:pPr>
       <w:r>
@@ -18395,6 +17440,7 @@
           <w:tab w:val="clear" w:pos="720"/>
           <w:tab w:val="num" w:pos="2160"/>
         </w:tabs>
+        <w:spacing w:line="360" w:lineRule="auto"/>
         <w:ind w:left="2160"/>
       </w:pPr>
       <w:r>
@@ -18412,6 +17458,7 @@
           <w:tab w:val="clear" w:pos="720"/>
           <w:tab w:val="num" w:pos="2160"/>
         </w:tabs>
+        <w:spacing w:line="360" w:lineRule="auto"/>
         <w:ind w:left="2160"/>
       </w:pPr>
       <w:r>
@@ -18421,6 +17468,7 @@
     <w:p>
       <w:pPr>
         <w:pStyle w:val="Heading2"/>
+        <w:spacing w:line="360" w:lineRule="auto"/>
       </w:pPr>
       <w:r>
         <w:rPr>
@@ -18434,6 +17482,7 @@
     <w:p>
       <w:pPr>
         <w:pStyle w:val="NormalWeb"/>
+        <w:spacing w:line="360" w:lineRule="auto"/>
         <w:ind w:left="1440"/>
       </w:pPr>
       <w:r>
@@ -18461,6 +17510,7 @@
     <w:p>
       <w:pPr>
         <w:pStyle w:val="NormalWeb"/>
+        <w:spacing w:line="360" w:lineRule="auto"/>
         <w:ind w:left="1440"/>
       </w:pPr>
       <w:r>
@@ -18481,6 +17531,7 @@
           <w:tab w:val="clear" w:pos="720"/>
           <w:tab w:val="num" w:pos="2160"/>
         </w:tabs>
+        <w:spacing w:line="360" w:lineRule="auto"/>
         <w:ind w:left="2160"/>
       </w:pPr>
       <w:r>
@@ -18498,6 +17549,7 @@
           <w:tab w:val="clear" w:pos="720"/>
           <w:tab w:val="num" w:pos="2160"/>
         </w:tabs>
+        <w:spacing w:line="360" w:lineRule="auto"/>
         <w:ind w:left="2160"/>
       </w:pPr>
       <w:r>
@@ -18515,6 +17567,7 @@
           <w:tab w:val="clear" w:pos="720"/>
           <w:tab w:val="num" w:pos="2160"/>
         </w:tabs>
+        <w:spacing w:line="360" w:lineRule="auto"/>
         <w:ind w:left="2160"/>
       </w:pPr>
       <w:r>
@@ -18532,6 +17585,7 @@
           <w:tab w:val="clear" w:pos="720"/>
           <w:tab w:val="num" w:pos="2160"/>
         </w:tabs>
+        <w:spacing w:line="360" w:lineRule="auto"/>
         <w:ind w:left="2160"/>
       </w:pPr>
       <w:r>
@@ -18549,6 +17603,7 @@
           <w:tab w:val="clear" w:pos="720"/>
           <w:tab w:val="num" w:pos="2160"/>
         </w:tabs>
+        <w:spacing w:line="360" w:lineRule="auto"/>
         <w:ind w:left="2160"/>
       </w:pPr>
       <w:r>
@@ -18557,158 +17612,26 @@
     </w:p>
     <w:p>
       <w:pPr>
-        <w:tabs>
-          <w:tab w:val="left" w:pos="4400"/>
-        </w:tabs>
-        <w:rPr>
-          <w:b/>
-          <w:bCs/>
-          <w:sz w:val="24"/>
-          <w:szCs w:val="24"/>
-        </w:rPr>
-      </w:pPr>
-    </w:p>
-    <w:p>
-      <w:pPr>
-        <w:tabs>
-          <w:tab w:val="left" w:pos="4400"/>
-        </w:tabs>
-        <w:rPr>
-          <w:b/>
-          <w:bCs/>
-          <w:sz w:val="24"/>
-          <w:szCs w:val="24"/>
-        </w:rPr>
-      </w:pPr>
-    </w:p>
-    <w:p>
-      <w:pPr>
-        <w:tabs>
-          <w:tab w:val="left" w:pos="4400"/>
-        </w:tabs>
-        <w:rPr>
-          <w:b/>
-          <w:bCs/>
-          <w:sz w:val="24"/>
-          <w:szCs w:val="24"/>
-        </w:rPr>
-      </w:pPr>
-    </w:p>
-    <w:p>
-      <w:pPr>
-        <w:tabs>
-          <w:tab w:val="left" w:pos="4400"/>
-        </w:tabs>
-        <w:rPr>
-          <w:b/>
-          <w:bCs/>
-          <w:sz w:val="24"/>
-          <w:szCs w:val="24"/>
-        </w:rPr>
-      </w:pPr>
-    </w:p>
-    <w:p>
-      <w:pPr>
-        <w:tabs>
-          <w:tab w:val="left" w:pos="4400"/>
-        </w:tabs>
-        <w:rPr>
-          <w:b/>
-          <w:bCs/>
-          <w:sz w:val="24"/>
-          <w:szCs w:val="24"/>
-        </w:rPr>
-      </w:pPr>
-    </w:p>
-    <w:p>
-      <w:pPr>
-        <w:tabs>
-          <w:tab w:val="left" w:pos="4400"/>
-        </w:tabs>
-        <w:rPr>
-          <w:b/>
-          <w:bCs/>
-          <w:sz w:val="24"/>
-          <w:szCs w:val="24"/>
-        </w:rPr>
-      </w:pPr>
-    </w:p>
-    <w:p>
-      <w:pPr>
-        <w:tabs>
-          <w:tab w:val="left" w:pos="4400"/>
-        </w:tabs>
-        <w:rPr>
-          <w:b/>
-          <w:bCs/>
-          <w:sz w:val="24"/>
-          <w:szCs w:val="24"/>
-        </w:rPr>
-      </w:pPr>
-    </w:p>
-    <w:p>
-      <w:pPr>
-        <w:tabs>
-          <w:tab w:val="left" w:pos="4400"/>
-        </w:tabs>
-        <w:rPr>
-          <w:b/>
-          <w:bCs/>
-          <w:sz w:val="24"/>
-          <w:szCs w:val="24"/>
-        </w:rPr>
-      </w:pPr>
-    </w:p>
-    <w:p>
-      <w:pPr>
-        <w:tabs>
-          <w:tab w:val="left" w:pos="4400"/>
-        </w:tabs>
-        <w:rPr>
-          <w:b/>
-          <w:bCs/>
-          <w:sz w:val="24"/>
-          <w:szCs w:val="24"/>
-        </w:rPr>
-      </w:pPr>
-    </w:p>
-    <w:p>
-      <w:pPr>
-        <w:tabs>
-          <w:tab w:val="left" w:pos="4400"/>
-        </w:tabs>
-        <w:rPr>
-          <w:b/>
-          <w:bCs/>
-          <w:sz w:val="24"/>
-          <w:szCs w:val="24"/>
-        </w:rPr>
-      </w:pPr>
-    </w:p>
-    <w:p>
-      <w:pPr>
-        <w:tabs>
-          <w:tab w:val="left" w:pos="4400"/>
-        </w:tabs>
-        <w:rPr>
-          <w:b/>
-          <w:bCs/>
-          <w:sz w:val="24"/>
-          <w:szCs w:val="24"/>
-        </w:rPr>
-      </w:pPr>
-    </w:p>
-    <w:p>
-      <w:pPr>
-        <w:tabs>
-          <w:tab w:val="left" w:pos="4400"/>
-        </w:tabs>
-        <w:rPr>
-          <w:b/>
-          <w:bCs/>
-          <w:sz w:val="24"/>
-          <w:szCs w:val="24"/>
-        </w:rPr>
+        <w:pStyle w:val="NormalWeb"/>
+        <w:spacing w:line="360" w:lineRule="auto"/>
+      </w:pPr>
+    </w:p>
+    <w:p>
+      <w:pPr>
+        <w:pStyle w:val="NormalWeb"/>
+        <w:spacing w:line="360" w:lineRule="auto"/>
+      </w:pPr>
+    </w:p>
+    <w:p>
+      <w:pPr>
+        <w:pStyle w:val="NormalWeb"/>
+        <w:spacing w:line="360" w:lineRule="auto"/>
+      </w:pPr>
+    </w:p>
+    <w:p>
+      <w:pPr>
+        <w:pStyle w:val="NormalWeb"/>
+        <w:spacing w:line="360" w:lineRule="auto"/>
       </w:pPr>
     </w:p>
     <w:p>
@@ -18743,6 +17666,7 @@
           <w:sz w:val="28"/>
           <w:szCs w:val="28"/>
         </w:rPr>
+        <w:lastRenderedPageBreak/>
         <w:t xml:space="preserve">       4.2 Code Snippet</w:t>
       </w:r>
     </w:p>
@@ -18801,7 +17725,7 @@
                     </pic:cNvPicPr>
                   </pic:nvPicPr>
                   <pic:blipFill>
-                    <a:blip r:embed="rId22">
+                    <a:blip r:embed="rId23">
                       <a:extLst>
                         <a:ext uri="{28A0092B-C50C-407E-A947-70E740481C1C}">
                           <a14:useLocalDpi xmlns:a14="http://schemas.microsoft.com/office/drawing/2010/main" val="0"/>
@@ -18934,7 +17858,7 @@
                     </pic:cNvPicPr>
                   </pic:nvPicPr>
                   <pic:blipFill>
-                    <a:blip r:embed="rId23">
+                    <a:blip r:embed="rId24">
                       <a:extLst>
                         <a:ext uri="{28A0092B-C50C-407E-A947-70E740481C1C}">
                           <a14:useLocalDpi xmlns:a14="http://schemas.microsoft.com/office/drawing/2010/main" val="0"/>
@@ -19025,19 +17949,6 @@
         </w:rPr>
         <w:tab/>
       </w:r>
-    </w:p>
-    <w:p>
-      <w:pPr>
-        <w:tabs>
-          <w:tab w:val="left" w:pos="4400"/>
-        </w:tabs>
-        <w:rPr>
-          <w:b/>
-          <w:bCs/>
-          <w:sz w:val="24"/>
-          <w:szCs w:val="24"/>
-        </w:rPr>
-      </w:pPr>
     </w:p>
     <w:p>
       <w:pPr>
@@ -19165,7 +18076,7 @@
                     </pic:cNvPicPr>
                   </pic:nvPicPr>
                   <pic:blipFill>
-                    <a:blip r:embed="rId24" cstate="print">
+                    <a:blip r:embed="rId25" cstate="print">
                       <a:extLst>
                         <a:ext uri="{28A0092B-C50C-407E-A947-70E740481C1C}">
                           <a14:useLocalDpi xmlns:a14="http://schemas.microsoft.com/office/drawing/2010/main" val="0"/>
@@ -19586,22 +18497,22 @@
           <w:lang w:val="en-IN" w:eastAsia="en-IN" w:bidi="hi-IN"/>
         </w:rPr>
         <w:drawing>
-          <wp:anchor distT="0" distB="0" distL="114300" distR="114300" simplePos="0" relativeHeight="487607808" behindDoc="1" locked="0" layoutInCell="1" allowOverlap="1" wp14:anchorId="31AB7967" wp14:editId="411FD5A8">
+          <wp:anchor distT="0" distB="0" distL="114300" distR="114300" simplePos="0" relativeHeight="487607808" behindDoc="1" locked="0" layoutInCell="1" allowOverlap="1" wp14:anchorId="31AB7967" wp14:editId="3887E6AD">
             <wp:simplePos x="0" y="0"/>
             <wp:positionH relativeFrom="column">
-              <wp:posOffset>466725</wp:posOffset>
+              <wp:posOffset>875665</wp:posOffset>
             </wp:positionH>
             <wp:positionV relativeFrom="paragraph">
-              <wp:posOffset>133985</wp:posOffset>
+              <wp:posOffset>-117838</wp:posOffset>
             </wp:positionV>
-            <wp:extent cx="5920740" cy="4582795"/>
-            <wp:effectExtent l="0" t="0" r="3810" b="8255"/>
+            <wp:extent cx="5506720" cy="4262120"/>
+            <wp:effectExtent l="0" t="0" r="0" b="5080"/>
             <wp:wrapTight wrapText="bothSides">
               <wp:wrapPolygon edited="0">
                 <wp:start x="0" y="0"/>
-                <wp:lineTo x="0" y="21549"/>
-                <wp:lineTo x="21544" y="21549"/>
-                <wp:lineTo x="21544" y="0"/>
+                <wp:lineTo x="0" y="21529"/>
+                <wp:lineTo x="21520" y="21529"/>
+                <wp:lineTo x="21520" y="0"/>
                 <wp:lineTo x="0" y="0"/>
               </wp:wrapPolygon>
             </wp:wrapTight>
@@ -19619,7 +18530,7 @@
                     </pic:cNvPicPr>
                   </pic:nvPicPr>
                   <pic:blipFill>
-                    <a:blip r:embed="rId25" cstate="print">
+                    <a:blip r:embed="rId26" cstate="print">
                       <a:extLst>
                         <a:ext uri="{28A0092B-C50C-407E-A947-70E740481C1C}">
                           <a14:useLocalDpi xmlns:a14="http://schemas.microsoft.com/office/drawing/2010/main" val="0"/>
@@ -19634,7 +18545,7 @@
                   <pic:spPr bwMode="auto">
                     <a:xfrm>
                       <a:off x="0" y="0"/>
-                      <a:ext cx="5920740" cy="4582795"/>
+                      <a:ext cx="5506720" cy="4262120"/>
                     </a:xfrm>
                     <a:prstGeom prst="rect">
                       <a:avLst/>
@@ -19647,6 +18558,12 @@
                 </pic:pic>
               </a:graphicData>
             </a:graphic>
+            <wp14:sizeRelH relativeFrom="margin">
+              <wp14:pctWidth>0</wp14:pctWidth>
+            </wp14:sizeRelH>
+            <wp14:sizeRelV relativeFrom="margin">
+              <wp14:pctHeight>0</wp14:pctHeight>
+            </wp14:sizeRelV>
           </wp:anchor>
         </w:drawing>
       </w:r>
@@ -19864,6 +18781,7 @@
         <w:tabs>
           <w:tab w:val="left" w:pos="4400"/>
         </w:tabs>
+        <w:ind w:left="360"/>
         <w:rPr>
           <w:b/>
           <w:bCs/>
@@ -19877,6 +18795,7 @@
         <w:tabs>
           <w:tab w:val="left" w:pos="4400"/>
         </w:tabs>
+        <w:ind w:left="360"/>
         <w:rPr>
           <w:b/>
           <w:bCs/>
@@ -19999,35 +18918,8 @@
     </w:p>
     <w:p>
       <w:pPr>
-        <w:tabs>
-          <w:tab w:val="left" w:pos="4400"/>
-        </w:tabs>
-        <w:ind w:left="360"/>
-        <w:rPr>
-          <w:b/>
-          <w:bCs/>
-          <w:sz w:val="24"/>
-          <w:szCs w:val="24"/>
-        </w:rPr>
-      </w:pPr>
-    </w:p>
-    <w:p>
-      <w:pPr>
-        <w:tabs>
-          <w:tab w:val="left" w:pos="4400"/>
-        </w:tabs>
-        <w:ind w:left="360"/>
-        <w:rPr>
-          <w:b/>
-          <w:bCs/>
-          <w:sz w:val="24"/>
-          <w:szCs w:val="24"/>
-        </w:rPr>
-      </w:pPr>
-    </w:p>
-    <w:p>
-      <w:pPr>
         <w:pStyle w:val="Heading1"/>
+        <w:spacing w:line="360" w:lineRule="auto"/>
         <w:ind w:left="1198"/>
       </w:pPr>
       <w:r>
@@ -20042,6 +18934,7 @@
     <w:p>
       <w:pPr>
         <w:pStyle w:val="NormalWeb"/>
+        <w:spacing w:line="360" w:lineRule="auto"/>
         <w:ind w:left="569"/>
       </w:pPr>
       <w:r>
@@ -20050,35 +18943,8 @@
     </w:p>
     <w:p>
       <w:pPr>
-        <w:tabs>
-          <w:tab w:val="left" w:pos="4400"/>
-        </w:tabs>
-        <w:ind w:left="1649"/>
-        <w:rPr>
-          <w:b/>
-          <w:bCs/>
-          <w:sz w:val="32"/>
-          <w:szCs w:val="32"/>
-        </w:rPr>
-      </w:pPr>
-    </w:p>
-    <w:p>
-      <w:pPr>
-        <w:tabs>
-          <w:tab w:val="left" w:pos="4400"/>
-        </w:tabs>
-        <w:ind w:left="360"/>
-        <w:rPr>
-          <w:b/>
-          <w:bCs/>
-          <w:sz w:val="24"/>
-          <w:szCs w:val="24"/>
-        </w:rPr>
-      </w:pPr>
-    </w:p>
-    <w:p>
-      <w:pPr>
         <w:pStyle w:val="Heading2"/>
+        <w:spacing w:line="360" w:lineRule="auto"/>
       </w:pPr>
       <w:r>
         <w:rPr>
@@ -20096,6 +18962,7 @@
           <w:ilvl w:val="0"/>
           <w:numId w:val="31"/>
         </w:numPr>
+        <w:spacing w:line="360" w:lineRule="auto"/>
       </w:pPr>
       <w:r>
         <w:t>Manual testing is used for system validation.</w:t>
@@ -20108,6 +18975,7 @@
           <w:ilvl w:val="0"/>
           <w:numId w:val="31"/>
         </w:numPr>
+        <w:spacing w:line="360" w:lineRule="auto"/>
       </w:pPr>
       <w:r>
         <w:t>Functional and integration testing are performed.</w:t>
@@ -20120,6 +18988,7 @@
           <w:ilvl w:val="0"/>
           <w:numId w:val="31"/>
         </w:numPr>
+        <w:spacing w:line="360" w:lineRule="auto"/>
       </w:pPr>
       <w:r>
         <w:t>Both valid and invalid inputs are tested.</w:t>
@@ -20132,6 +19001,7 @@
           <w:ilvl w:val="0"/>
           <w:numId w:val="31"/>
         </w:numPr>
+        <w:spacing w:line="360" w:lineRule="auto"/>
       </w:pPr>
       <w:r>
         <w:t>Frontend and backend interaction is verified through APIs.</w:t>
@@ -20140,12 +19010,13 @@
     <w:p>
       <w:pPr>
         <w:pStyle w:val="NormalWeb"/>
-        <w:ind w:left="569"/>
+        <w:spacing w:line="360" w:lineRule="auto"/>
       </w:pPr>
     </w:p>
     <w:p>
       <w:pPr>
         <w:pStyle w:val="Heading2"/>
+        <w:spacing w:line="360" w:lineRule="auto"/>
       </w:pPr>
       <w:r>
         <w:rPr>
@@ -20163,6 +19034,7 @@
           <w:ilvl w:val="0"/>
           <w:numId w:val="32"/>
         </w:numPr>
+        <w:spacing w:line="360" w:lineRule="auto"/>
       </w:pPr>
       <w:r>
         <w:t>Individual modules are tested separately.</w:t>
@@ -20175,6 +19047,7 @@
           <w:ilvl w:val="0"/>
           <w:numId w:val="32"/>
         </w:numPr>
+        <w:spacing w:line="360" w:lineRule="auto"/>
       </w:pPr>
       <w:r>
         <w:t>User authentication, post management, and comment modules are tested.</w:t>
@@ -20187,6 +19060,7 @@
           <w:ilvl w:val="0"/>
           <w:numId w:val="32"/>
         </w:numPr>
+        <w:spacing w:line="360" w:lineRule="auto"/>
       </w:pPr>
       <w:r>
         <w:t>Each module is verified for correct input and output.</w:t>
@@ -20194,13 +19068,8 @@
     </w:p>
     <w:p>
       <w:pPr>
-        <w:pStyle w:val="NormalWeb"/>
-        <w:ind w:left="569"/>
-      </w:pPr>
-    </w:p>
-    <w:p>
-      <w:pPr>
         <w:pStyle w:val="Heading2"/>
+        <w:spacing w:line="360" w:lineRule="auto"/>
       </w:pPr>
       <w:r>
         <w:rPr>
@@ -20218,6 +19087,7 @@
           <w:ilvl w:val="0"/>
           <w:numId w:val="33"/>
         </w:numPr>
+        <w:spacing w:line="360" w:lineRule="auto"/>
       </w:pPr>
       <w:r>
         <w:t>Individual modules are tested separately.</w:t>
@@ -20230,6 +19100,7 @@
           <w:ilvl w:val="0"/>
           <w:numId w:val="33"/>
         </w:numPr>
+        <w:spacing w:line="360" w:lineRule="auto"/>
       </w:pPr>
       <w:r>
         <w:t>User authentication, post management, and comment modules are tested.</w:t>
@@ -20242,6 +19113,7 @@
           <w:ilvl w:val="0"/>
           <w:numId w:val="33"/>
         </w:numPr>
+        <w:spacing w:line="360" w:lineRule="auto"/>
       </w:pPr>
       <w:r>
         <w:t>Each module is verified for correct input and output.</w:t>
@@ -20250,12 +19122,13 @@
     <w:p>
       <w:pPr>
         <w:pStyle w:val="NormalWeb"/>
-        <w:ind w:left="720"/>
+        <w:spacing w:line="360" w:lineRule="auto"/>
       </w:pPr>
     </w:p>
     <w:p>
       <w:pPr>
         <w:pStyle w:val="NormalWeb"/>
+        <w:spacing w:line="360" w:lineRule="auto"/>
         <w:ind w:left="720"/>
         <w:rPr>
           <w:b/>
@@ -20264,19 +19137,72 @@
           <w:szCs w:val="28"/>
         </w:rPr>
       </w:pPr>
-      <w:r>
+    </w:p>
+    <w:p>
+      <w:pPr>
+        <w:pStyle w:val="NormalWeb"/>
+        <w:spacing w:line="360" w:lineRule="auto"/>
+        <w:ind w:left="720"/>
         <w:rPr>
           <w:b/>
           <w:bCs/>
           <w:sz w:val="28"/>
           <w:szCs w:val="28"/>
         </w:rPr>
+      </w:pPr>
+    </w:p>
+    <w:p>
+      <w:pPr>
+        <w:pStyle w:val="NormalWeb"/>
+        <w:spacing w:line="360" w:lineRule="auto"/>
+        <w:ind w:left="720"/>
+        <w:rPr>
+          <w:b/>
+          <w:bCs/>
+          <w:sz w:val="28"/>
+          <w:szCs w:val="28"/>
+        </w:rPr>
+      </w:pPr>
+    </w:p>
+    <w:p>
+      <w:pPr>
+        <w:pStyle w:val="NormalWeb"/>
+        <w:spacing w:line="360" w:lineRule="auto"/>
+        <w:ind w:left="720"/>
+        <w:rPr>
+          <w:b/>
+          <w:bCs/>
+          <w:sz w:val="28"/>
+          <w:szCs w:val="28"/>
+        </w:rPr>
+      </w:pPr>
+    </w:p>
+    <w:p>
+      <w:pPr>
+        <w:pStyle w:val="NormalWeb"/>
+        <w:spacing w:line="360" w:lineRule="auto"/>
+        <w:ind w:left="720"/>
+        <w:rPr>
+          <w:b/>
+          <w:bCs/>
+          <w:sz w:val="28"/>
+          <w:szCs w:val="28"/>
+        </w:rPr>
+      </w:pPr>
+      <w:r>
+        <w:rPr>
+          <w:b/>
+          <w:bCs/>
+          <w:sz w:val="28"/>
+          <w:szCs w:val="28"/>
+        </w:rPr>
+        <w:lastRenderedPageBreak/>
         <w:t>5.4 Test Case / Test Script</w:t>
       </w:r>
     </w:p>
     <w:tbl>
       <w:tblPr>
-        <w:tblpPr w:leftFromText="180" w:rightFromText="180" w:vertAnchor="page" w:horzAnchor="page" w:tblpX="1441" w:tblpY="10996"/>
+        <w:tblpPr w:leftFromText="180" w:rightFromText="180" w:vertAnchor="page" w:horzAnchor="page" w:tblpX="1150" w:tblpY="1492"/>
         <w:tblW w:w="8026" w:type="dxa"/>
         <w:tblCellSpacing w:w="15" w:type="dxa"/>
         <w:tblCellMar>
@@ -21121,124 +20047,6 @@
     </w:p>
     <w:p>
       <w:pPr>
-        <w:pStyle w:val="NormalWeb"/>
-        <w:ind w:left="569"/>
-      </w:pPr>
-    </w:p>
-    <w:p>
-      <w:pPr>
-        <w:tabs>
-          <w:tab w:val="left" w:pos="4400"/>
-        </w:tabs>
-        <w:ind w:left="360"/>
-        <w:rPr>
-          <w:b/>
-          <w:bCs/>
-          <w:sz w:val="24"/>
-          <w:szCs w:val="24"/>
-        </w:rPr>
-      </w:pPr>
-    </w:p>
-    <w:p>
-      <w:pPr>
-        <w:tabs>
-          <w:tab w:val="left" w:pos="4400"/>
-        </w:tabs>
-        <w:ind w:left="360"/>
-        <w:rPr>
-          <w:b/>
-          <w:bCs/>
-          <w:sz w:val="24"/>
-          <w:szCs w:val="24"/>
-        </w:rPr>
-      </w:pPr>
-    </w:p>
-    <w:p>
-      <w:pPr>
-        <w:tabs>
-          <w:tab w:val="left" w:pos="4400"/>
-        </w:tabs>
-        <w:ind w:left="360"/>
-        <w:rPr>
-          <w:b/>
-          <w:bCs/>
-          <w:sz w:val="24"/>
-          <w:szCs w:val="24"/>
-        </w:rPr>
-      </w:pPr>
-    </w:p>
-    <w:p>
-      <w:pPr>
-        <w:tabs>
-          <w:tab w:val="left" w:pos="4400"/>
-        </w:tabs>
-        <w:ind w:left="360"/>
-        <w:rPr>
-          <w:b/>
-          <w:bCs/>
-          <w:sz w:val="24"/>
-          <w:szCs w:val="24"/>
-        </w:rPr>
-      </w:pPr>
-    </w:p>
-    <w:p>
-      <w:pPr>
-        <w:tabs>
-          <w:tab w:val="left" w:pos="4400"/>
-        </w:tabs>
-        <w:ind w:left="360"/>
-        <w:rPr>
-          <w:b/>
-          <w:bCs/>
-          <w:sz w:val="24"/>
-          <w:szCs w:val="24"/>
-        </w:rPr>
-      </w:pPr>
-    </w:p>
-    <w:p>
-      <w:pPr>
-        <w:tabs>
-          <w:tab w:val="left" w:pos="4400"/>
-        </w:tabs>
-        <w:ind w:left="360"/>
-        <w:rPr>
-          <w:b/>
-          <w:bCs/>
-          <w:sz w:val="24"/>
-          <w:szCs w:val="24"/>
-        </w:rPr>
-      </w:pPr>
-    </w:p>
-    <w:p>
-      <w:pPr>
-        <w:tabs>
-          <w:tab w:val="left" w:pos="4400"/>
-        </w:tabs>
-        <w:ind w:left="360"/>
-        <w:rPr>
-          <w:b/>
-          <w:bCs/>
-          <w:sz w:val="24"/>
-          <w:szCs w:val="24"/>
-        </w:rPr>
-      </w:pPr>
-    </w:p>
-    <w:p>
-      <w:pPr>
-        <w:tabs>
-          <w:tab w:val="left" w:pos="4400"/>
-        </w:tabs>
-        <w:ind w:left="360"/>
-        <w:rPr>
-          <w:b/>
-          <w:bCs/>
-          <w:sz w:val="24"/>
-          <w:szCs w:val="24"/>
-        </w:rPr>
-      </w:pPr>
-    </w:p>
-    <w:p>
-      <w:pPr>
         <w:tabs>
           <w:tab w:val="left" w:pos="4400"/>
         </w:tabs>
@@ -21442,37 +20250,9 @@
         </w:rPr>
       </w:pPr>
     </w:p>
-    <w:p>
-      <w:pPr>
-        <w:tabs>
-          <w:tab w:val="left" w:pos="4400"/>
-        </w:tabs>
-        <w:ind w:left="360"/>
-        <w:rPr>
-          <w:b/>
-          <w:bCs/>
-          <w:sz w:val="24"/>
-          <w:szCs w:val="24"/>
-        </w:rPr>
-      </w:pPr>
-    </w:p>
-    <w:p>
-      <w:pPr>
-        <w:tabs>
-          <w:tab w:val="left" w:pos="4400"/>
-        </w:tabs>
-        <w:ind w:left="360"/>
-        <w:rPr>
-          <w:b/>
-          <w:bCs/>
-          <w:sz w:val="24"/>
-          <w:szCs w:val="24"/>
-        </w:rPr>
-      </w:pPr>
-    </w:p>
     <w:tbl>
       <w:tblPr>
-        <w:tblpPr w:leftFromText="180" w:rightFromText="180" w:vertAnchor="page" w:horzAnchor="page" w:tblpX="1591" w:tblpY="2596"/>
+        <w:tblpPr w:leftFromText="180" w:rightFromText="180" w:vertAnchor="page" w:horzAnchor="page" w:tblpX="962" w:tblpY="5898"/>
         <w:tblW w:w="5931" w:type="dxa"/>
         <w:tblCellSpacing w:w="15" w:type="dxa"/>
         <w:tblCellMar>
@@ -21869,6 +20649,7 @@
         <w:tabs>
           <w:tab w:val="left" w:pos="4400"/>
         </w:tabs>
+        <w:ind w:left="360"/>
         <w:rPr>
           <w:b/>
           <w:bCs/>
@@ -21896,6 +20677,19 @@
         <w:tabs>
           <w:tab w:val="left" w:pos="4400"/>
         </w:tabs>
+        <w:rPr>
+          <w:b/>
+          <w:bCs/>
+          <w:sz w:val="24"/>
+          <w:szCs w:val="24"/>
+        </w:rPr>
+      </w:pPr>
+    </w:p>
+    <w:p>
+      <w:pPr>
+        <w:tabs>
+          <w:tab w:val="left" w:pos="4400"/>
+        </w:tabs>
         <w:ind w:left="360"/>
         <w:rPr>
           <w:b/>
@@ -21924,6 +20718,22 @@
         <w:tabs>
           <w:tab w:val="left" w:pos="4400"/>
         </w:tabs>
+        <w:spacing w:line="360" w:lineRule="auto"/>
+        <w:ind w:left="360"/>
+        <w:rPr>
+          <w:b/>
+          <w:bCs/>
+          <w:sz w:val="24"/>
+          <w:szCs w:val="24"/>
+        </w:rPr>
+      </w:pPr>
+    </w:p>
+    <w:p>
+      <w:pPr>
+        <w:tabs>
+          <w:tab w:val="left" w:pos="4400"/>
+        </w:tabs>
+        <w:spacing w:line="360" w:lineRule="auto"/>
         <w:ind w:left="360"/>
         <w:rPr>
           <w:b/>
@@ -21998,7 +20808,7 @@
         <w:widowControl/>
         <w:autoSpaceDE/>
         <w:autoSpaceDN/>
-        <w:spacing w:before="100" w:beforeAutospacing="1" w:after="100" w:afterAutospacing="1"/>
+        <w:spacing w:before="100" w:beforeAutospacing="1" w:after="100" w:afterAutospacing="1" w:line="360" w:lineRule="auto"/>
         <w:ind w:left="360"/>
         <w:rPr>
           <w:sz w:val="24"/>
@@ -22040,7 +20850,7 @@
         </w:numPr>
         <w:autoSpaceDE/>
         <w:autoSpaceDN/>
-        <w:spacing w:before="100" w:beforeAutospacing="1" w:after="100" w:afterAutospacing="1"/>
+        <w:spacing w:before="100" w:beforeAutospacing="1" w:after="100" w:afterAutospacing="1" w:line="360" w:lineRule="auto"/>
         <w:rPr>
           <w:sz w:val="24"/>
           <w:szCs w:val="24"/>
@@ -22076,7 +20886,7 @@
         </w:numPr>
         <w:autoSpaceDE/>
         <w:autoSpaceDN/>
-        <w:spacing w:before="100" w:beforeAutospacing="1" w:after="100" w:afterAutospacing="1"/>
+        <w:spacing w:before="100" w:beforeAutospacing="1" w:after="100" w:afterAutospacing="1" w:line="360" w:lineRule="auto"/>
         <w:rPr>
           <w:sz w:val="24"/>
           <w:szCs w:val="24"/>
@@ -22112,7 +20922,7 @@
         </w:numPr>
         <w:autoSpaceDE/>
         <w:autoSpaceDN/>
-        <w:spacing w:before="100" w:beforeAutospacing="1" w:after="100" w:afterAutospacing="1"/>
+        <w:spacing w:before="100" w:beforeAutospacing="1" w:after="100" w:afterAutospacing="1" w:line="360" w:lineRule="auto"/>
         <w:rPr>
           <w:sz w:val="24"/>
           <w:szCs w:val="24"/>
@@ -22148,7 +20958,7 @@
         </w:numPr>
         <w:autoSpaceDE/>
         <w:autoSpaceDN/>
-        <w:spacing w:before="100" w:beforeAutospacing="1" w:after="100" w:afterAutospacing="1"/>
+        <w:spacing w:before="100" w:beforeAutospacing="1" w:after="100" w:afterAutospacing="1" w:line="360" w:lineRule="auto"/>
         <w:rPr>
           <w:sz w:val="24"/>
           <w:szCs w:val="24"/>
@@ -22163,6 +20973,7 @@
           <w:szCs w:val="24"/>
           <w:lang w:val="en-IN" w:eastAsia="en-IN" w:bidi="hi-IN"/>
         </w:rPr>
+        <w:lastRenderedPageBreak/>
         <w:t>Limited Comment Moderation</w:t>
       </w:r>
       <w:r>
@@ -22184,7 +20995,7 @@
         </w:numPr>
         <w:autoSpaceDE/>
         <w:autoSpaceDN/>
-        <w:spacing w:before="100" w:beforeAutospacing="1" w:after="100" w:afterAutospacing="1"/>
+        <w:spacing w:before="100" w:beforeAutospacing="1" w:after="100" w:afterAutospacing="1" w:line="360" w:lineRule="auto"/>
         <w:rPr>
           <w:sz w:val="24"/>
           <w:szCs w:val="24"/>
@@ -22236,7 +21047,7 @@
         </w:numPr>
         <w:autoSpaceDE/>
         <w:autoSpaceDN/>
-        <w:spacing w:before="100" w:beforeAutospacing="1" w:after="100" w:afterAutospacing="1"/>
+        <w:spacing w:before="100" w:beforeAutospacing="1" w:after="100" w:afterAutospacing="1" w:line="360" w:lineRule="auto"/>
         <w:rPr>
           <w:sz w:val="24"/>
           <w:szCs w:val="24"/>
@@ -22269,6 +21080,7 @@
         <w:tabs>
           <w:tab w:val="left" w:pos="4400"/>
         </w:tabs>
+        <w:spacing w:line="360" w:lineRule="auto"/>
         <w:ind w:left="720" w:firstLine="0"/>
         <w:rPr>
           <w:b/>
@@ -22283,6 +21095,7 @@
         <w:tabs>
           <w:tab w:val="left" w:pos="4400"/>
         </w:tabs>
+        <w:spacing w:line="360" w:lineRule="auto"/>
         <w:ind w:left="360"/>
         <w:rPr>
           <w:b/>
@@ -22327,7 +21140,7 @@
         <w:widowControl/>
         <w:autoSpaceDE/>
         <w:autoSpaceDN/>
-        <w:spacing w:before="100" w:beforeAutospacing="1" w:after="100" w:afterAutospacing="1"/>
+        <w:spacing w:before="100" w:beforeAutospacing="1" w:after="100" w:afterAutospacing="1" w:line="360" w:lineRule="auto"/>
         <w:ind w:left="360"/>
         <w:rPr>
           <w:sz w:val="24"/>
@@ -22353,7 +21166,7 @@
         </w:numPr>
         <w:autoSpaceDE/>
         <w:autoSpaceDN/>
-        <w:spacing w:before="100" w:beforeAutospacing="1" w:after="100" w:afterAutospacing="1"/>
+        <w:spacing w:before="100" w:beforeAutospacing="1" w:after="100" w:afterAutospacing="1" w:line="360" w:lineRule="auto"/>
         <w:rPr>
           <w:sz w:val="24"/>
           <w:szCs w:val="24"/>
@@ -22389,7 +21202,7 @@
         </w:numPr>
         <w:autoSpaceDE/>
         <w:autoSpaceDN/>
-        <w:spacing w:before="100" w:beforeAutospacing="1" w:after="100" w:afterAutospacing="1"/>
+        <w:spacing w:before="100" w:beforeAutospacing="1" w:after="100" w:afterAutospacing="1" w:line="360" w:lineRule="auto"/>
         <w:rPr>
           <w:sz w:val="24"/>
           <w:szCs w:val="24"/>
@@ -22425,7 +21238,7 @@
         </w:numPr>
         <w:autoSpaceDE/>
         <w:autoSpaceDN/>
-        <w:spacing w:before="100" w:beforeAutospacing="1" w:after="100" w:afterAutospacing="1"/>
+        <w:spacing w:before="100" w:beforeAutospacing="1" w:after="100" w:afterAutospacing="1" w:line="360" w:lineRule="auto"/>
         <w:rPr>
           <w:sz w:val="24"/>
           <w:szCs w:val="24"/>
@@ -22440,7 +21253,6 @@
           <w:szCs w:val="24"/>
           <w:lang w:val="en-IN" w:eastAsia="en-IN" w:bidi="hi-IN"/>
         </w:rPr>
-        <w:lastRenderedPageBreak/>
         <w:t>Advanced Authentication Mechanisms</w:t>
       </w:r>
       <w:r>
@@ -22462,7 +21274,7 @@
         </w:numPr>
         <w:autoSpaceDE/>
         <w:autoSpaceDN/>
-        <w:spacing w:before="100" w:beforeAutospacing="1" w:after="100" w:afterAutospacing="1"/>
+        <w:spacing w:before="100" w:beforeAutospacing="1" w:after="100" w:afterAutospacing="1" w:line="360" w:lineRule="auto"/>
         <w:rPr>
           <w:sz w:val="24"/>
           <w:szCs w:val="24"/>
@@ -22498,7 +21310,7 @@
         </w:numPr>
         <w:autoSpaceDE/>
         <w:autoSpaceDN/>
-        <w:spacing w:before="100" w:beforeAutospacing="1" w:after="100" w:afterAutospacing="1"/>
+        <w:spacing w:before="100" w:beforeAutospacing="1" w:after="100" w:afterAutospacing="1" w:line="360" w:lineRule="auto"/>
         <w:rPr>
           <w:sz w:val="24"/>
           <w:szCs w:val="24"/>
@@ -22534,7 +21346,7 @@
         </w:numPr>
         <w:autoSpaceDE/>
         <w:autoSpaceDN/>
-        <w:spacing w:before="100" w:beforeAutospacing="1" w:after="100" w:afterAutospacing="1"/>
+        <w:spacing w:before="100" w:beforeAutospacing="1" w:after="100" w:afterAutospacing="1" w:line="360" w:lineRule="auto"/>
         <w:rPr>
           <w:sz w:val="24"/>
           <w:szCs w:val="24"/>
@@ -22570,7 +21382,7 @@
         </w:numPr>
         <w:autoSpaceDE/>
         <w:autoSpaceDN/>
-        <w:spacing w:before="100" w:beforeAutospacing="1" w:after="100" w:afterAutospacing="1"/>
+        <w:spacing w:before="100" w:beforeAutospacing="1" w:after="100" w:afterAutospacing="1" w:line="360" w:lineRule="auto"/>
         <w:rPr>
           <w:sz w:val="24"/>
           <w:szCs w:val="24"/>
@@ -22585,6 +21397,7 @@
           <w:szCs w:val="24"/>
           <w:lang w:val="en-IN" w:eastAsia="en-IN" w:bidi="hi-IN"/>
         </w:rPr>
+        <w:lastRenderedPageBreak/>
         <w:t>Performance Optimization and Caching</w:t>
       </w:r>
       <w:r>
@@ -22606,7 +21419,7 @@
         </w:numPr>
         <w:autoSpaceDE/>
         <w:autoSpaceDN/>
-        <w:spacing w:before="100" w:beforeAutospacing="1" w:after="100" w:afterAutospacing="1"/>
+        <w:spacing w:before="100" w:beforeAutospacing="1" w:after="100" w:afterAutospacing="1" w:line="360" w:lineRule="auto"/>
         <w:rPr>
           <w:sz w:val="24"/>
           <w:szCs w:val="24"/>
@@ -22639,6 +21452,7 @@
         <w:tabs>
           <w:tab w:val="left" w:pos="4400"/>
         </w:tabs>
+        <w:spacing w:line="360" w:lineRule="auto"/>
         <w:ind w:left="720" w:firstLine="0"/>
         <w:rPr>
           <w:b/>
@@ -22653,6 +21467,7 @@
         <w:tabs>
           <w:tab w:val="left" w:pos="4400"/>
         </w:tabs>
+        <w:spacing w:line="360" w:lineRule="auto"/>
         <w:ind w:left="360"/>
         <w:rPr>
           <w:b/>
@@ -22681,6 +21496,7 @@
     <w:p>
       <w:pPr>
         <w:pStyle w:val="NormalWeb"/>
+        <w:spacing w:line="360" w:lineRule="auto"/>
         <w:ind w:left="360"/>
       </w:pPr>
       <w:r>
@@ -22690,6 +21506,7 @@
     <w:p>
       <w:pPr>
         <w:pStyle w:val="NormalWeb"/>
+        <w:spacing w:line="360" w:lineRule="auto"/>
         <w:ind w:left="360"/>
       </w:pPr>
       <w:r>
@@ -22726,6 +21543,7 @@
     <w:p>
       <w:pPr>
         <w:pStyle w:val="NormalWeb"/>
+        <w:spacing w:line="360" w:lineRule="auto"/>
         <w:ind w:left="360"/>
       </w:pPr>
       <w:r>
@@ -22735,6 +21553,7 @@
     <w:p>
       <w:pPr>
         <w:pStyle w:val="NormalWeb"/>
+        <w:spacing w:line="360" w:lineRule="auto"/>
         <w:ind w:left="360"/>
       </w:pPr>
       <w:r>
@@ -22747,6 +21566,7 @@
         <w:tabs>
           <w:tab w:val="left" w:pos="4400"/>
         </w:tabs>
+        <w:spacing w:line="360" w:lineRule="auto"/>
         <w:ind w:left="720" w:firstLine="0"/>
         <w:rPr>
           <w:b/>
@@ -22755,6 +21575,168 @@
           <w:szCs w:val="24"/>
         </w:rPr>
       </w:pPr>
+    </w:p>
+    <w:p>
+      <w:pPr>
+        <w:pStyle w:val="ListParagraph"/>
+        <w:tabs>
+          <w:tab w:val="left" w:pos="4400"/>
+        </w:tabs>
+        <w:spacing w:line="360" w:lineRule="auto"/>
+        <w:ind w:left="720" w:firstLine="0"/>
+        <w:rPr>
+          <w:b/>
+          <w:bCs/>
+          <w:sz w:val="24"/>
+          <w:szCs w:val="24"/>
+        </w:rPr>
+      </w:pPr>
+    </w:p>
+    <w:p>
+      <w:pPr>
+        <w:pStyle w:val="ListParagraph"/>
+        <w:tabs>
+          <w:tab w:val="left" w:pos="4400"/>
+        </w:tabs>
+        <w:spacing w:line="360" w:lineRule="auto"/>
+        <w:ind w:left="720" w:firstLine="0"/>
+        <w:rPr>
+          <w:b/>
+          <w:bCs/>
+          <w:sz w:val="24"/>
+          <w:szCs w:val="24"/>
+        </w:rPr>
+      </w:pPr>
+    </w:p>
+    <w:p>
+      <w:pPr>
+        <w:pStyle w:val="ListParagraph"/>
+        <w:tabs>
+          <w:tab w:val="left" w:pos="4400"/>
+        </w:tabs>
+        <w:spacing w:line="360" w:lineRule="auto"/>
+        <w:ind w:left="720" w:firstLine="0"/>
+        <w:rPr>
+          <w:b/>
+          <w:bCs/>
+          <w:sz w:val="24"/>
+          <w:szCs w:val="24"/>
+        </w:rPr>
+      </w:pPr>
+    </w:p>
+    <w:p>
+      <w:pPr>
+        <w:pStyle w:val="ListParagraph"/>
+        <w:tabs>
+          <w:tab w:val="left" w:pos="4400"/>
+        </w:tabs>
+        <w:spacing w:line="360" w:lineRule="auto"/>
+        <w:ind w:left="720" w:firstLine="0"/>
+        <w:rPr>
+          <w:b/>
+          <w:bCs/>
+          <w:sz w:val="24"/>
+          <w:szCs w:val="24"/>
+        </w:rPr>
+      </w:pPr>
+    </w:p>
+    <w:p>
+      <w:pPr>
+        <w:pStyle w:val="ListParagraph"/>
+        <w:tabs>
+          <w:tab w:val="left" w:pos="4400"/>
+        </w:tabs>
+        <w:spacing w:line="360" w:lineRule="auto"/>
+        <w:ind w:left="720" w:firstLine="0"/>
+        <w:rPr>
+          <w:b/>
+          <w:bCs/>
+          <w:sz w:val="24"/>
+          <w:szCs w:val="24"/>
+        </w:rPr>
+      </w:pPr>
+    </w:p>
+    <w:p>
+      <w:pPr>
+        <w:pStyle w:val="ListParagraph"/>
+        <w:tabs>
+          <w:tab w:val="left" w:pos="4400"/>
+        </w:tabs>
+        <w:spacing w:line="360" w:lineRule="auto"/>
+        <w:ind w:left="720" w:firstLine="0"/>
+        <w:rPr>
+          <w:b/>
+          <w:bCs/>
+          <w:sz w:val="24"/>
+          <w:szCs w:val="24"/>
+        </w:rPr>
+      </w:pPr>
+    </w:p>
+    <w:p>
+      <w:pPr>
+        <w:pStyle w:val="ListParagraph"/>
+        <w:tabs>
+          <w:tab w:val="left" w:pos="4400"/>
+        </w:tabs>
+        <w:spacing w:line="360" w:lineRule="auto"/>
+        <w:ind w:left="720" w:firstLine="0"/>
+        <w:rPr>
+          <w:b/>
+          <w:bCs/>
+          <w:sz w:val="24"/>
+          <w:szCs w:val="24"/>
+        </w:rPr>
+      </w:pPr>
+    </w:p>
+    <w:p>
+      <w:pPr>
+        <w:pStyle w:val="ListParagraph"/>
+        <w:tabs>
+          <w:tab w:val="left" w:pos="4400"/>
+        </w:tabs>
+        <w:spacing w:line="360" w:lineRule="auto"/>
+        <w:ind w:left="720" w:firstLine="0"/>
+        <w:rPr>
+          <w:b/>
+          <w:bCs/>
+          <w:sz w:val="24"/>
+          <w:szCs w:val="24"/>
+        </w:rPr>
+      </w:pPr>
+    </w:p>
+    <w:p>
+      <w:pPr>
+        <w:pStyle w:val="ListParagraph"/>
+        <w:tabs>
+          <w:tab w:val="left" w:pos="4400"/>
+        </w:tabs>
+        <w:spacing w:line="360" w:lineRule="auto"/>
+        <w:ind w:left="720" w:firstLine="0"/>
+        <w:rPr>
+          <w:b/>
+          <w:bCs/>
+          <w:sz w:val="24"/>
+          <w:szCs w:val="24"/>
+        </w:rPr>
+      </w:pPr>
+    </w:p>
+    <w:p>
+      <w:pPr>
+        <w:pStyle w:val="ListParagraph"/>
+        <w:tabs>
+          <w:tab w:val="left" w:pos="4400"/>
+        </w:tabs>
+        <w:spacing w:line="360" w:lineRule="auto"/>
+        <w:ind w:left="720" w:firstLine="0"/>
+        <w:rPr>
+          <w:b/>
+          <w:bCs/>
+          <w:sz w:val="24"/>
+          <w:szCs w:val="24"/>
+        </w:rPr>
+      </w:pPr>
+      <w:bookmarkStart w:id="0" w:name="_GoBack"/>
+      <w:bookmarkEnd w:id="0"/>
     </w:p>
     <w:p>
       <w:pPr>
@@ -22766,6 +21748,7 @@
         <w:tabs>
           <w:tab w:val="left" w:pos="4400"/>
         </w:tabs>
+        <w:spacing w:line="360" w:lineRule="auto"/>
         <w:rPr>
           <w:b/>
           <w:bCs/>
@@ -22779,12 +21762,14 @@
           <w:spacing w:val="-2"/>
           <w:sz w:val="28"/>
         </w:rPr>
+        <w:lastRenderedPageBreak/>
         <w:t>Bibliography</w:t>
       </w:r>
     </w:p>
     <w:p>
       <w:pPr>
         <w:pStyle w:val="NormalWeb"/>
+        <w:spacing w:line="360" w:lineRule="auto"/>
         <w:ind w:left="720"/>
       </w:pPr>
       <w:r>
@@ -22799,7 +21784,7 @@
       <w:r>
         <w:br/>
       </w:r>
-      <w:hyperlink r:id="rId26" w:history="1">
+      <w:hyperlink r:id="rId27" w:history="1">
         <w:r>
           <w:rPr>
             <w:rStyle w:val="Hyperlink"/>
@@ -22811,6 +21796,7 @@
     <w:p>
       <w:pPr>
         <w:pStyle w:val="NormalWeb"/>
+        <w:spacing w:line="360" w:lineRule="auto"/>
         <w:ind w:left="720"/>
       </w:pPr>
       <w:r>
@@ -22825,7 +21811,7 @@
       <w:r>
         <w:br/>
       </w:r>
-      <w:hyperlink r:id="rId27" w:tgtFrame="_new" w:history="1">
+      <w:hyperlink r:id="rId28" w:tgtFrame="_new" w:history="1">
         <w:r>
           <w:rPr>
             <w:rStyle w:val="Hyperlink"/>
@@ -22837,6 +21823,7 @@
     <w:p>
       <w:pPr>
         <w:pStyle w:val="NormalWeb"/>
+        <w:spacing w:line="360" w:lineRule="auto"/>
         <w:ind w:left="720"/>
       </w:pPr>
       <w:r>
@@ -22851,7 +21838,7 @@
       <w:r>
         <w:br/>
       </w:r>
-      <w:hyperlink r:id="rId28" w:tgtFrame="_new" w:history="1">
+      <w:hyperlink r:id="rId29" w:tgtFrame="_new" w:history="1">
         <w:r>
           <w:rPr>
             <w:rStyle w:val="Hyperlink"/>
@@ -22863,6 +21850,7 @@
     <w:p>
       <w:pPr>
         <w:pStyle w:val="NormalWeb"/>
+        <w:spacing w:line="360" w:lineRule="auto"/>
         <w:ind w:left="720"/>
       </w:pPr>
       <w:r>
@@ -22877,7 +21865,7 @@
       <w:r>
         <w:br/>
       </w:r>
-      <w:hyperlink r:id="rId29" w:tgtFrame="_new" w:history="1">
+      <w:hyperlink r:id="rId30" w:tgtFrame="_new" w:history="1">
         <w:r>
           <w:rPr>
             <w:rStyle w:val="Hyperlink"/>
@@ -22889,6 +21877,7 @@
     <w:p>
       <w:pPr>
         <w:pStyle w:val="NormalWeb"/>
+        <w:spacing w:line="360" w:lineRule="auto"/>
         <w:ind w:left="720"/>
       </w:pPr>
       <w:r>
@@ -22903,7 +21892,7 @@
       <w:r>
         <w:br/>
       </w:r>
-      <w:hyperlink r:id="rId30" w:tgtFrame="_new" w:history="1">
+      <w:hyperlink r:id="rId31" w:tgtFrame="_new" w:history="1">
         <w:r>
           <w:rPr>
             <w:rStyle w:val="Hyperlink"/>
@@ -22911,8 +21900,6 @@
           <w:t>https://tailwindcss.com/docs</w:t>
         </w:r>
       </w:hyperlink>
-      <w:bookmarkStart w:id="0" w:name="_GoBack"/>
-      <w:bookmarkEnd w:id="0"/>
     </w:p>
     <w:sectPr>
       <w:pgSz w:w="11910" w:h="16840"/>
@@ -22946,6 +21933,59 @@
     </w:p>
   </w:endnote>
 </w:endnotes>
+</file>
+
+<file path=word/footer1.xml><?xml version="1.0" encoding="utf-8"?>
+<w:ftr xmlns:wpc="http://schemas.microsoft.com/office/word/2010/wordprocessingCanvas" xmlns:cx="http://schemas.microsoft.com/office/drawing/2014/chartex" xmlns:cx1="http://schemas.microsoft.com/office/drawing/2015/9/8/chartex" xmlns:mc="http://schemas.openxmlformats.org/markup-compatibility/2006" xmlns:o="urn:schemas-microsoft-com:office:office" xmlns:r="http://schemas.openxmlformats.org/officeDocument/2006/relationships" xmlns:m="http://schemas.openxmlformats.org/officeDocument/2006/math" xmlns:v="urn:schemas-microsoft-com:vml" xmlns:wp14="http://schemas.microsoft.com/office/word/2010/wordprocessingDrawing" xmlns:wp="http://schemas.openxmlformats.org/drawingml/2006/wordprocessingDrawing" xmlns:w10="urn:schemas-microsoft-com:office:word" xmlns:w="http://schemas.openxmlformats.org/wordprocessingml/2006/main" xmlns:w14="http://schemas.microsoft.com/office/word/2010/wordml" xmlns:w15="http://schemas.microsoft.com/office/word/2012/wordml" xmlns:w16se="http://schemas.microsoft.com/office/word/2015/wordml/symex" xmlns:wpg="http://schemas.microsoft.com/office/word/2010/wordprocessingGroup" xmlns:wpi="http://schemas.microsoft.com/office/word/2010/wordprocessingInk" xmlns:wne="http://schemas.microsoft.com/office/word/2006/wordml" xmlns:wps="http://schemas.microsoft.com/office/word/2010/wordprocessingShape" mc:Ignorable="w14 w15 w16se wp14">
+  <w:sdt>
+    <w:sdtPr>
+      <w:id w:val="286701393"/>
+      <w:docPartObj>
+        <w:docPartGallery w:val="Page Numbers (Bottom of Page)"/>
+        <w:docPartUnique/>
+      </w:docPartObj>
+    </w:sdtPr>
+    <w:sdtEndPr>
+      <w:rPr>
+        <w:noProof/>
+      </w:rPr>
+    </w:sdtEndPr>
+    <w:sdtContent>
+      <w:p>
+        <w:pPr>
+          <w:pStyle w:val="Footer"/>
+          <w:jc w:val="center"/>
+        </w:pPr>
+        <w:r>
+          <w:fldChar w:fldCharType="begin"/>
+        </w:r>
+        <w:r>
+          <w:instrText xml:space="preserve"> PAGE   \* MERGEFORMAT </w:instrText>
+        </w:r>
+        <w:r>
+          <w:fldChar w:fldCharType="separate"/>
+        </w:r>
+        <w:r>
+          <w:rPr>
+            <w:noProof/>
+          </w:rPr>
+          <w:t>20</w:t>
+        </w:r>
+        <w:r>
+          <w:rPr>
+            <w:noProof/>
+          </w:rPr>
+          <w:fldChar w:fldCharType="end"/>
+        </w:r>
+      </w:p>
+    </w:sdtContent>
+  </w:sdt>
+  <w:p>
+    <w:pPr>
+      <w:pStyle w:val="Footer"/>
+    </w:pPr>
+  </w:p>
+</w:ftr>
 </file>
 
 <file path=word/footnotes.xml><?xml version="1.0" encoding="utf-8"?>
@@ -28176,6 +27216,54 @@
       <w:szCs w:val="20"/>
     </w:rPr>
   </w:style>
+  <w:style w:type="paragraph" w:styleId="Header">
+    <w:name w:val="header"/>
+    <w:basedOn w:val="Normal"/>
+    <w:link w:val="HeaderChar"/>
+    <w:uiPriority w:val="99"/>
+    <w:unhideWhenUsed/>
+    <w:rsid w:val="00277C13"/>
+    <w:pPr>
+      <w:tabs>
+        <w:tab w:val="center" w:pos="4513"/>
+        <w:tab w:val="right" w:pos="9026"/>
+      </w:tabs>
+    </w:pPr>
+  </w:style>
+  <w:style w:type="character" w:customStyle="1" w:styleId="HeaderChar">
+    <w:name w:val="Header Char"/>
+    <w:basedOn w:val="DefaultParagraphFont"/>
+    <w:link w:val="Header"/>
+    <w:uiPriority w:val="99"/>
+    <w:rsid w:val="00277C13"/>
+    <w:rPr>
+      <w:rFonts w:ascii="Times New Roman" w:eastAsia="Times New Roman" w:hAnsi="Times New Roman" w:cs="Times New Roman"/>
+    </w:rPr>
+  </w:style>
+  <w:style w:type="paragraph" w:styleId="Footer">
+    <w:name w:val="footer"/>
+    <w:basedOn w:val="Normal"/>
+    <w:link w:val="FooterChar"/>
+    <w:uiPriority w:val="99"/>
+    <w:unhideWhenUsed/>
+    <w:rsid w:val="00277C13"/>
+    <w:pPr>
+      <w:tabs>
+        <w:tab w:val="center" w:pos="4513"/>
+        <w:tab w:val="right" w:pos="9026"/>
+      </w:tabs>
+    </w:pPr>
+  </w:style>
+  <w:style w:type="character" w:customStyle="1" w:styleId="FooterChar">
+    <w:name w:val="Footer Char"/>
+    <w:basedOn w:val="DefaultParagraphFont"/>
+    <w:link w:val="Footer"/>
+    <w:uiPriority w:val="99"/>
+    <w:rsid w:val="00277C13"/>
+    <w:rPr>
+      <w:rFonts w:ascii="Times New Roman" w:eastAsia="Times New Roman" w:hAnsi="Times New Roman" w:cs="Times New Roman"/>
+    </w:rPr>
+  </w:style>
 </w:styles>
 </file>
 

</xml_diff>